<commit_message>
date today and tomorrow
</commit_message>
<xml_diff>
--- a/templates/Arztbrief.docx
+++ b/templates/Arztbrief.docx
@@ -1148,7 +1148,25 @@
                 <w:sz w:val="18"/>
                 <w:szCs w:val="18"/>
               </w:rPr>
-              <w:t>{entlassung}</w:t>
+              <w:t>{</w:t>
+            </w:r>
+            <w:proofErr w:type="spellStart"/>
+            <w:r>
+              <w:rPr>
+                <w:rFonts w:ascii="Lucida Sans Unicode" w:hAnsi="Lucida Sans Unicode" w:cs="Lucida Sans Unicode"/>
+                <w:sz w:val="18"/>
+                <w:szCs w:val="18"/>
+              </w:rPr>
+              <w:t>entlassung</w:t>
+            </w:r>
+            <w:proofErr w:type="spellEnd"/>
+            <w:r>
+              <w:rPr>
+                <w:rFonts w:ascii="Lucida Sans Unicode" w:hAnsi="Lucida Sans Unicode" w:cs="Lucida Sans Unicode"/>
+                <w:sz w:val="18"/>
+                <w:szCs w:val="18"/>
+              </w:rPr>
+              <w:t>}</w:t>
             </w:r>
           </w:p>
         </w:tc>
@@ -1179,6 +1197,7 @@
               </w:rPr>
               <w:t>{</w:t>
             </w:r>
+            <w:proofErr w:type="spellStart"/>
             <w:r>
               <w:rPr>
                 <w:rFonts w:ascii="Lucida Sans Unicode" w:hAnsi="Lucida Sans Unicode" w:cs="Lucida Sans Unicode"/>
@@ -1187,6 +1206,7 @@
               </w:rPr>
               <w:t>vorname</w:t>
             </w:r>
+            <w:proofErr w:type="spellEnd"/>
             <w:r>
               <w:rPr>
                 <w:rFonts w:ascii="Lucida Sans Unicode" w:hAnsi="Lucida Sans Unicode" w:cs="Lucida Sans Unicode"/>
@@ -1195,6 +1215,7 @@
               </w:rPr>
               <w:t>} {</w:t>
             </w:r>
+            <w:proofErr w:type="spellStart"/>
             <w:r>
               <w:rPr>
                 <w:rFonts w:ascii="Lucida Sans Unicode" w:hAnsi="Lucida Sans Unicode" w:cs="Lucida Sans Unicode"/>
@@ -1203,6 +1224,7 @@
               </w:rPr>
               <w:t>nachname</w:t>
             </w:r>
+            <w:proofErr w:type="spellEnd"/>
             <w:r>
               <w:rPr>
                 <w:rFonts w:ascii="Lucida Sans Unicode" w:hAnsi="Lucida Sans Unicode" w:cs="Lucida Sans Unicode"/>
@@ -1235,6 +1257,7 @@
               </w:rPr>
               <w:t>{</w:t>
             </w:r>
+            <w:proofErr w:type="spellStart"/>
             <w:r>
               <w:rPr>
                 <w:rFonts w:ascii="Lucida Sans Unicode" w:hAnsi="Lucida Sans Unicode" w:cs="Lucida Sans Unicode"/>
@@ -1243,6 +1266,7 @@
               </w:rPr>
               <w:t>geburtstag</w:t>
             </w:r>
+            <w:proofErr w:type="spellEnd"/>
             <w:r>
               <w:rPr>
                 <w:rFonts w:ascii="Lucida Sans Unicode" w:hAnsi="Lucida Sans Unicode" w:cs="Lucida Sans Unicode"/>
@@ -1297,7 +1321,25 @@
                 <w:sz w:val="18"/>
                 <w:szCs w:val="18"/>
               </w:rPr>
-              <w:t>{addresse}</w:t>
+              <w:t>{</w:t>
+            </w:r>
+            <w:proofErr w:type="spellStart"/>
+            <w:r>
+              <w:rPr>
+                <w:rFonts w:ascii="Lucida Sans Unicode" w:hAnsi="Lucida Sans Unicode" w:cs="Lucida Sans Unicode"/>
+                <w:sz w:val="18"/>
+                <w:szCs w:val="18"/>
+              </w:rPr>
+              <w:t>addresse</w:t>
+            </w:r>
+            <w:proofErr w:type="spellEnd"/>
+            <w:r>
+              <w:rPr>
+                <w:rFonts w:ascii="Lucida Sans Unicode" w:hAnsi="Lucida Sans Unicode" w:cs="Lucida Sans Unicode"/>
+                <w:sz w:val="18"/>
+                <w:szCs w:val="18"/>
+              </w:rPr>
+              <w:t>}</w:t>
             </w:r>
           </w:p>
         </w:tc>
@@ -1379,6 +1421,7 @@
               </w:rPr>
               <w:t>{</w:t>
             </w:r>
+            <w:proofErr w:type="spellStart"/>
             <w:r>
               <w:rPr>
                 <w:rFonts w:ascii="Lucida Sans Unicode" w:hAnsi="Lucida Sans Unicode" w:cs="Lucida Sans Unicode"/>
@@ -1387,6 +1430,7 @@
               </w:rPr>
               <w:t>aufnahme</w:t>
             </w:r>
+            <w:proofErr w:type="spellEnd"/>
             <w:r>
               <w:rPr>
                 <w:rFonts w:ascii="Lucida Sans Unicode" w:hAnsi="Lucida Sans Unicode" w:cs="Lucida Sans Unicode"/>
@@ -1411,6 +1455,7 @@
               </w:rPr>
               <w:t>{</w:t>
             </w:r>
+            <w:proofErr w:type="spellStart"/>
             <w:r>
               <w:rPr>
                 <w:rFonts w:ascii="Lucida Sans Unicode" w:hAnsi="Lucida Sans Unicode" w:cs="Lucida Sans Unicode"/>
@@ -1419,6 +1464,7 @@
               </w:rPr>
               <w:t>entlassung</w:t>
             </w:r>
+            <w:proofErr w:type="spellEnd"/>
             <w:r>
               <w:rPr>
                 <w:rFonts w:ascii="Lucida Sans Unicode" w:hAnsi="Lucida Sans Unicode" w:cs="Lucida Sans Unicode"/>
@@ -1550,7 +1596,25 @@
           <w:sz w:val="18"/>
           <w:szCs w:val="18"/>
         </w:rPr>
-        <w:t>{diagnosen}</w:t>
+        <w:t>{</w:t>
+      </w:r>
+      <w:proofErr w:type="spellStart"/>
+      <w:r>
+        <w:rPr>
+          <w:rFonts w:ascii="Lucida Sans Unicode" w:hAnsi="Lucida Sans Unicode" w:cs="Lucida Sans Unicode"/>
+          <w:sz w:val="18"/>
+          <w:szCs w:val="18"/>
+        </w:rPr>
+        <w:t>diagnosen</w:t>
+      </w:r>
+      <w:proofErr w:type="spellEnd"/>
+      <w:r>
+        <w:rPr>
+          <w:rFonts w:ascii="Lucida Sans Unicode" w:hAnsi="Lucida Sans Unicode" w:cs="Lucida Sans Unicode"/>
+          <w:sz w:val="18"/>
+          <w:szCs w:val="18"/>
+        </w:rPr>
+        <w:t>}</w:t>
       </w:r>
     </w:p>
     <w:p>
@@ -1602,7 +1666,25 @@
           <w:sz w:val="18"/>
           <w:szCs w:val="18"/>
         </w:rPr>
-        <w:t>Allergien: {allergien}</w:t>
+        <w:t>Allergien: {</w:t>
+      </w:r>
+      <w:proofErr w:type="spellStart"/>
+      <w:r>
+        <w:rPr>
+          <w:rFonts w:ascii="Lucida Sans Unicode" w:hAnsi="Lucida Sans Unicode" w:cs="Lucida Sans Unicode"/>
+          <w:sz w:val="18"/>
+          <w:szCs w:val="18"/>
+        </w:rPr>
+        <w:t>allergien</w:t>
+      </w:r>
+      <w:proofErr w:type="spellEnd"/>
+      <w:r>
+        <w:rPr>
+          <w:rFonts w:ascii="Lucida Sans Unicode" w:hAnsi="Lucida Sans Unicode" w:cs="Lucida Sans Unicode"/>
+          <w:sz w:val="18"/>
+          <w:szCs w:val="18"/>
+        </w:rPr>
+        <w:t>}</w:t>
       </w:r>
     </w:p>
     <w:p>
@@ -1677,7 +1759,25 @@
           <w:sz w:val="18"/>
           <w:szCs w:val="18"/>
         </w:rPr>
-        <w:t xml:space="preserve"> von {anrede} {nachname}</w:t>
+        <w:t xml:space="preserve"> von {anrede} {</w:t>
+      </w:r>
+      <w:proofErr w:type="spellStart"/>
+      <w:r>
+        <w:rPr>
+          <w:rFonts w:ascii="Lucida Sans Unicode" w:hAnsi="Lucida Sans Unicode" w:cs="Lucida Sans Unicode"/>
+          <w:sz w:val="18"/>
+          <w:szCs w:val="18"/>
+        </w:rPr>
+        <w:t>nachname</w:t>
+      </w:r>
+      <w:proofErr w:type="spellEnd"/>
+      <w:r>
+        <w:rPr>
+          <w:rFonts w:ascii="Lucida Sans Unicode" w:hAnsi="Lucida Sans Unicode" w:cs="Lucida Sans Unicode"/>
+          <w:sz w:val="18"/>
+          <w:szCs w:val="18"/>
+        </w:rPr>
+        <w:t>}</w:t>
       </w:r>
       <w:r>
         <w:rPr>
@@ -1781,6 +1881,14 @@
           <w:szCs w:val="18"/>
         </w:rPr>
       </w:pPr>
+      <w:r>
+        <w:rPr>
+          <w:rFonts w:ascii="Lucida Sans Unicode" w:hAnsi="Lucida Sans Unicode" w:cs="Lucida Sans Unicode"/>
+          <w:sz w:val="18"/>
+          <w:szCs w:val="18"/>
+        </w:rPr>
+        <w:t xml:space="preserve"> </w:t>
+      </w:r>
     </w:p>
     <w:p>
       <w:pPr>
@@ -1857,7 +1965,25 @@
                 <w:sz w:val="18"/>
                 <w:szCs w:val="18"/>
               </w:rPr>
-              <w:t>{arzt}</w:t>
+              <w:t>{</w:t>
+            </w:r>
+            <w:proofErr w:type="spellStart"/>
+            <w:r>
+              <w:rPr>
+                <w:rFonts w:ascii="Lucida Sans Unicode" w:hAnsi="Lucida Sans Unicode" w:cs="Lucida Sans Unicode"/>
+                <w:sz w:val="18"/>
+                <w:szCs w:val="18"/>
+              </w:rPr>
+              <w:t>arzt</w:t>
+            </w:r>
+            <w:proofErr w:type="spellEnd"/>
+            <w:r>
+              <w:rPr>
+                <w:rFonts w:ascii="Lucida Sans Unicode" w:hAnsi="Lucida Sans Unicode" w:cs="Lucida Sans Unicode"/>
+                <w:sz w:val="18"/>
+                <w:szCs w:val="18"/>
+              </w:rPr>
+              <w:t>}</w:t>
             </w:r>
             <w:r>
               <w:rPr>
@@ -1933,7 +2059,25 @@
                 <w:sz w:val="18"/>
                 <w:szCs w:val="18"/>
               </w:rPr>
-              <w:t>{psych}</w:t>
+              <w:t>{</w:t>
+            </w:r>
+            <w:proofErr w:type="spellStart"/>
+            <w:r>
+              <w:rPr>
+                <w:rFonts w:ascii="Lucida Sans Unicode" w:hAnsi="Lucida Sans Unicode" w:cs="Lucida Sans Unicode"/>
+                <w:sz w:val="18"/>
+                <w:szCs w:val="18"/>
+              </w:rPr>
+              <w:t>psych</w:t>
+            </w:r>
+            <w:proofErr w:type="spellEnd"/>
+            <w:r>
+              <w:rPr>
+                <w:rFonts w:ascii="Lucida Sans Unicode" w:hAnsi="Lucida Sans Unicode" w:cs="Lucida Sans Unicode"/>
+                <w:sz w:val="18"/>
+                <w:szCs w:val="18"/>
+              </w:rPr>
+              <w:t>}</w:t>
             </w:r>
           </w:p>
         </w:tc>
@@ -2223,13 +2367,23 @@
         </w:rPr>
         <w:t>{</w:t>
       </w:r>
-      <w:r>
-        <w:rPr>
-          <w:rFonts w:ascii="Lucida Sans Unicode" w:hAnsi="Lucida Sans Unicode" w:cs="Lucida Sans Unicode"/>
-          <w:sz w:val="18"/>
-          <w:szCs w:val="18"/>
-        </w:rPr>
-        <w:t>basismedikation}</w:t>
+      <w:proofErr w:type="spellStart"/>
+      <w:r>
+        <w:rPr>
+          <w:rFonts w:ascii="Lucida Sans Unicode" w:hAnsi="Lucida Sans Unicode" w:cs="Lucida Sans Unicode"/>
+          <w:sz w:val="18"/>
+          <w:szCs w:val="18"/>
+        </w:rPr>
+        <w:t>basismedikation</w:t>
+      </w:r>
+      <w:proofErr w:type="spellEnd"/>
+      <w:r>
+        <w:rPr>
+          <w:rFonts w:ascii="Lucida Sans Unicode" w:hAnsi="Lucida Sans Unicode" w:cs="Lucida Sans Unicode"/>
+          <w:sz w:val="18"/>
+          <w:szCs w:val="18"/>
+        </w:rPr>
+        <w:t>}</w:t>
       </w:r>
     </w:p>
     <w:p>
@@ -2265,13 +2419,23 @@
         </w:rPr>
         <w:t>{</w:t>
       </w:r>
-      <w:r>
-        <w:rPr>
-          <w:rFonts w:ascii="Lucida Sans Unicode" w:hAnsi="Lucida Sans Unicode" w:cs="Lucida Sans Unicode"/>
-          <w:sz w:val="18"/>
-          <w:szCs w:val="18"/>
-        </w:rPr>
-        <w:t>akutmedikation}</w:t>
+      <w:proofErr w:type="spellStart"/>
+      <w:r>
+        <w:rPr>
+          <w:rFonts w:ascii="Lucida Sans Unicode" w:hAnsi="Lucida Sans Unicode" w:cs="Lucida Sans Unicode"/>
+          <w:sz w:val="18"/>
+          <w:szCs w:val="18"/>
+        </w:rPr>
+        <w:t>akutmedikation</w:t>
+      </w:r>
+      <w:proofErr w:type="spellEnd"/>
+      <w:r>
+        <w:rPr>
+          <w:rFonts w:ascii="Lucida Sans Unicode" w:hAnsi="Lucida Sans Unicode" w:cs="Lucida Sans Unicode"/>
+          <w:sz w:val="18"/>
+          <w:szCs w:val="18"/>
+        </w:rPr>
+        <w:t>}</w:t>
       </w:r>
     </w:p>
     <w:p>
@@ -2307,13 +2471,23 @@
         </w:rPr>
         <w:t>{</w:t>
       </w:r>
-      <w:r>
-        <w:rPr>
-          <w:rFonts w:ascii="Lucida Sans Unicode" w:hAnsi="Lucida Sans Unicode" w:cs="Lucida Sans Unicode"/>
-          <w:sz w:val="18"/>
-          <w:szCs w:val="18"/>
-        </w:rPr>
-        <w:t>sonstigemedikation}</w:t>
+      <w:proofErr w:type="spellStart"/>
+      <w:r>
+        <w:rPr>
+          <w:rFonts w:ascii="Lucida Sans Unicode" w:hAnsi="Lucida Sans Unicode" w:cs="Lucida Sans Unicode"/>
+          <w:sz w:val="18"/>
+          <w:szCs w:val="18"/>
+        </w:rPr>
+        <w:t>sonstigemedikation</w:t>
+      </w:r>
+      <w:proofErr w:type="spellEnd"/>
+      <w:r>
+        <w:rPr>
+          <w:rFonts w:ascii="Lucida Sans Unicode" w:hAnsi="Lucida Sans Unicode" w:cs="Lucida Sans Unicode"/>
+          <w:sz w:val="18"/>
+          <w:szCs w:val="18"/>
+        </w:rPr>
+        <w:t>}</w:t>
       </w:r>
     </w:p>
     <w:p>
@@ -2349,13 +2523,23 @@
         </w:rPr>
         <w:t>{</w:t>
       </w:r>
-      <w:r>
-        <w:rPr>
-          <w:rFonts w:ascii="Lucida Sans Unicode" w:hAnsi="Lucida Sans Unicode" w:cs="Lucida Sans Unicode"/>
-          <w:sz w:val="18"/>
-          <w:szCs w:val="18"/>
-        </w:rPr>
-        <w:t>pause_empfehlung}</w:t>
+      <w:proofErr w:type="spellStart"/>
+      <w:r>
+        <w:rPr>
+          <w:rFonts w:ascii="Lucida Sans Unicode" w:hAnsi="Lucida Sans Unicode" w:cs="Lucida Sans Unicode"/>
+          <w:sz w:val="18"/>
+          <w:szCs w:val="18"/>
+        </w:rPr>
+        <w:t>pause_empfehlung</w:t>
+      </w:r>
+      <w:proofErr w:type="spellEnd"/>
+      <w:r>
+        <w:rPr>
+          <w:rFonts w:ascii="Lucida Sans Unicode" w:hAnsi="Lucida Sans Unicode" w:cs="Lucida Sans Unicode"/>
+          <w:sz w:val="18"/>
+          <w:szCs w:val="18"/>
+        </w:rPr>
+        <w:t>}</w:t>
       </w:r>
     </w:p>
     <w:p>
@@ -2463,13 +2647,23 @@
         </w:rPr>
         <w:t>{</w:t>
       </w:r>
-      <w:r>
-        <w:rPr>
-          <w:rFonts w:ascii="Lucida Sans Unicode" w:hAnsi="Lucida Sans Unicode" w:cs="Lucida Sans Unicode"/>
-          <w:sz w:val="18"/>
-          <w:szCs w:val="18"/>
-        </w:rPr>
-        <w:t>pheno_trigeminus}</w:t>
+      <w:proofErr w:type="spellStart"/>
+      <w:r>
+        <w:rPr>
+          <w:rFonts w:ascii="Lucida Sans Unicode" w:hAnsi="Lucida Sans Unicode" w:cs="Lucida Sans Unicode"/>
+          <w:sz w:val="18"/>
+          <w:szCs w:val="18"/>
+        </w:rPr>
+        <w:t>pheno_trigeminus</w:t>
+      </w:r>
+      <w:proofErr w:type="spellEnd"/>
+      <w:r>
+        <w:rPr>
+          <w:rFonts w:ascii="Lucida Sans Unicode" w:hAnsi="Lucida Sans Unicode" w:cs="Lucida Sans Unicode"/>
+          <w:sz w:val="18"/>
+          <w:szCs w:val="18"/>
+        </w:rPr>
+        <w:t>}</w:t>
       </w:r>
     </w:p>
     <w:p>
@@ -2507,7 +2701,25 @@
           <w:sz w:val="18"/>
           <w:szCs w:val="18"/>
         </w:rPr>
-        <w:t>{pheno_cluster}</w:t>
+        <w:t>{</w:t>
+      </w:r>
+      <w:proofErr w:type="spellStart"/>
+      <w:r>
+        <w:rPr>
+          <w:rFonts w:ascii="Lucida Sans Unicode" w:hAnsi="Lucida Sans Unicode" w:cs="Lucida Sans Unicode"/>
+          <w:sz w:val="18"/>
+          <w:szCs w:val="18"/>
+        </w:rPr>
+        <w:t>pheno_cluster</w:t>
+      </w:r>
+      <w:proofErr w:type="spellEnd"/>
+      <w:r>
+        <w:rPr>
+          <w:rFonts w:ascii="Lucida Sans Unicode" w:hAnsi="Lucida Sans Unicode" w:cs="Lucida Sans Unicode"/>
+          <w:sz w:val="18"/>
+          <w:szCs w:val="18"/>
+        </w:rPr>
+        <w:t>}</w:t>
       </w:r>
     </w:p>
     <w:p>
@@ -2549,6 +2761,7 @@
         </w:rPr>
         <w:t>{</w:t>
       </w:r>
+      <w:proofErr w:type="spellStart"/>
       <w:r>
         <w:rPr>
           <w:rFonts w:ascii="Lucida Sans Unicode" w:hAnsi="Lucida Sans Unicode" w:cs="Lucida Sans Unicode"/>
@@ -2556,7 +2769,17 @@
           <w:szCs w:val="18"/>
           <w:lang w:val="en-GB"/>
         </w:rPr>
-        <w:t>pheno_migraine}</w:t>
+        <w:t>pheno_migraine</w:t>
+      </w:r>
+      <w:proofErr w:type="spellEnd"/>
+      <w:r>
+        <w:rPr>
+          <w:rFonts w:ascii="Lucida Sans Unicode" w:hAnsi="Lucida Sans Unicode" w:cs="Lucida Sans Unicode"/>
+          <w:sz w:val="18"/>
+          <w:szCs w:val="18"/>
+          <w:lang w:val="en-GB"/>
+        </w:rPr>
+        <w:t>}</w:t>
       </w:r>
     </w:p>
     <w:p>
@@ -2599,6 +2822,7 @@
         </w:rPr>
         <w:t>{</w:t>
       </w:r>
+      <w:proofErr w:type="spellStart"/>
       <w:r>
         <w:rPr>
           <w:rFonts w:ascii="Lucida Sans Unicode" w:hAnsi="Lucida Sans Unicode" w:cs="Lucida Sans Unicode"/>
@@ -2606,7 +2830,17 @@
           <w:szCs w:val="18"/>
           <w:lang w:val="en-GB"/>
         </w:rPr>
-        <w:t>pheno_spaks}</w:t>
+        <w:t>pheno_spaks</w:t>
+      </w:r>
+      <w:proofErr w:type="spellEnd"/>
+      <w:r>
+        <w:rPr>
+          <w:rFonts w:ascii="Lucida Sans Unicode" w:hAnsi="Lucida Sans Unicode" w:cs="Lucida Sans Unicode"/>
+          <w:sz w:val="18"/>
+          <w:szCs w:val="18"/>
+          <w:lang w:val="en-GB"/>
+        </w:rPr>
+        <w:t>}</w:t>
       </w:r>
     </w:p>
     <w:p>
@@ -2649,6 +2883,7 @@
         </w:rPr>
         <w:t>{</w:t>
       </w:r>
+      <w:proofErr w:type="spellStart"/>
       <w:r>
         <w:rPr>
           <w:rFonts w:ascii="Lucida Sans Unicode" w:hAnsi="Lucida Sans Unicode" w:cs="Lucida Sans Unicode"/>
@@ -2656,7 +2891,17 @@
           <w:szCs w:val="18"/>
           <w:lang w:val="en-GB"/>
         </w:rPr>
-        <w:t>pheno_backpain}</w:t>
+        <w:t>pheno_backpain</w:t>
+      </w:r>
+      <w:proofErr w:type="spellEnd"/>
+      <w:r>
+        <w:rPr>
+          <w:rFonts w:ascii="Lucida Sans Unicode" w:hAnsi="Lucida Sans Unicode" w:cs="Lucida Sans Unicode"/>
+          <w:sz w:val="18"/>
+          <w:szCs w:val="18"/>
+          <w:lang w:val="en-GB"/>
+        </w:rPr>
+        <w:t>}</w:t>
       </w:r>
     </w:p>
     <w:bookmarkEnd w:id="0"/>
@@ -2704,7 +2949,16 @@
           <w:sz w:val="18"/>
           <w:szCs w:val="18"/>
         </w:rPr>
-        <w:t>{anrede</w:t>
+        <w:t>{</w:t>
+      </w:r>
+      <w:proofErr w:type="spellStart"/>
+      <w:r>
+        <w:rPr>
+          <w:rFonts w:ascii="Lucida Sans Unicode" w:hAnsi="Lucida Sans Unicode" w:cs="Lucida Sans Unicode"/>
+          <w:sz w:val="18"/>
+          <w:szCs w:val="18"/>
+        </w:rPr>
+        <w:t>anrede</w:t>
       </w:r>
       <w:r>
         <w:rPr>
@@ -2714,6 +2968,7 @@
         </w:rPr>
         <w:t>_dat</w:t>
       </w:r>
+      <w:proofErr w:type="spellEnd"/>
       <w:r>
         <w:rPr>
           <w:rFonts w:ascii="Lucida Sans Unicode" w:hAnsi="Lucida Sans Unicode" w:cs="Lucida Sans Unicode"/>
@@ -2736,7 +2991,25 @@
           <w:sz w:val="18"/>
           <w:szCs w:val="18"/>
         </w:rPr>
-        <w:t>{nachname}</w:t>
+        <w:t>{</w:t>
+      </w:r>
+      <w:proofErr w:type="spellStart"/>
+      <w:r>
+        <w:rPr>
+          <w:rFonts w:ascii="Lucida Sans Unicode" w:hAnsi="Lucida Sans Unicode" w:cs="Lucida Sans Unicode"/>
+          <w:sz w:val="18"/>
+          <w:szCs w:val="18"/>
+        </w:rPr>
+        <w:t>nachname</w:t>
+      </w:r>
+      <w:proofErr w:type="spellEnd"/>
+      <w:r>
+        <w:rPr>
+          <w:rFonts w:ascii="Lucida Sans Unicode" w:hAnsi="Lucida Sans Unicode" w:cs="Lucida Sans Unicode"/>
+          <w:sz w:val="18"/>
+          <w:szCs w:val="18"/>
+        </w:rPr>
+        <w:t>}</w:t>
       </w:r>
       <w:r>
         <w:rPr>
@@ -2810,8 +3083,9 @@
           <w:sz w:val="18"/>
           <w:szCs w:val="18"/>
         </w:rPr>
-        <w:t>{mitund}</w:t>
-      </w:r>
+        <w:t>{</w:t>
+      </w:r>
+      <w:proofErr w:type="spellStart"/>
       <w:r>
         <w:rPr>
           <w:rFonts w:ascii="Lucida Sans Unicode" w:hAnsi="Lucida Sans Unicode" w:cs="Lucida Sans Unicode"/>
@@ -2819,7 +3093,36 @@
           <w:sz w:val="18"/>
           <w:szCs w:val="18"/>
         </w:rPr>
-        <w:t xml:space="preserve"> ohne Aura</w:t>
+        <w:t>mitund</w:t>
+      </w:r>
+      <w:proofErr w:type="spellEnd"/>
+      <w:r>
+        <w:rPr>
+          <w:rFonts w:ascii="Lucida Sans Unicode" w:hAnsi="Lucida Sans Unicode" w:cs="Lucida Sans Unicode"/>
+          <w:b/>
+          <w:sz w:val="18"/>
+          <w:szCs w:val="18"/>
+        </w:rPr>
+        <w:t>}</w:t>
+      </w:r>
+      <w:r>
+        <w:rPr>
+          <w:rFonts w:ascii="Lucida Sans Unicode" w:hAnsi="Lucida Sans Unicode" w:cs="Lucida Sans Unicode"/>
+          <w:b/>
+          <w:sz w:val="18"/>
+          <w:szCs w:val="18"/>
+        </w:rPr>
+        <w:t xml:space="preserve"> ohne </w:t>
+      </w:r>
+      <w:proofErr w:type="gramStart"/>
+      <w:r>
+        <w:rPr>
+          <w:rFonts w:ascii="Lucida Sans Unicode" w:hAnsi="Lucida Sans Unicode" w:cs="Lucida Sans Unicode"/>
+          <w:b/>
+          <w:sz w:val="18"/>
+          <w:szCs w:val="18"/>
+        </w:rPr>
+        <w:t>Aura</w:t>
       </w:r>
       <w:r>
         <w:rPr>
@@ -2835,7 +3138,26 @@
           <w:sz w:val="18"/>
           <w:szCs w:val="18"/>
         </w:rPr>
-        <w:t xml:space="preserve">{anamnese_aura} </w:t>
+        <w:t>{</w:t>
+      </w:r>
+      <w:proofErr w:type="spellStart"/>
+      <w:proofErr w:type="gramEnd"/>
+      <w:r>
+        <w:rPr>
+          <w:rFonts w:ascii="Lucida Sans Unicode" w:hAnsi="Lucida Sans Unicode" w:cs="Lucida Sans Unicode"/>
+          <w:sz w:val="18"/>
+          <w:szCs w:val="18"/>
+        </w:rPr>
+        <w:t>anamnese_aura</w:t>
+      </w:r>
+      <w:proofErr w:type="spellEnd"/>
+      <w:r>
+        <w:rPr>
+          <w:rFonts w:ascii="Lucida Sans Unicode" w:hAnsi="Lucida Sans Unicode" w:cs="Lucida Sans Unicode"/>
+          <w:sz w:val="18"/>
+          <w:szCs w:val="18"/>
+        </w:rPr>
+        <w:t xml:space="preserve">} </w:t>
       </w:r>
       <w:r>
         <w:rPr>
@@ -2883,15 +3205,43 @@
           <w:sz w:val="18"/>
           <w:szCs w:val="18"/>
         </w:rPr>
-        <w:t xml:space="preserve"> Tage pro Monat.</w:t>
-      </w:r>
-      <w:r>
-        <w:rPr>
-          <w:rFonts w:ascii="Lucida Sans Unicode" w:hAnsi="Lucida Sans Unicode" w:cs="Lucida Sans Unicode"/>
-          <w:sz w:val="18"/>
-          <w:szCs w:val="18"/>
-        </w:rPr>
-        <w:t>{anamnese_status}</w:t>
+        <w:t xml:space="preserve"> Tage pro </w:t>
+      </w:r>
+      <w:proofErr w:type="gramStart"/>
+      <w:r>
+        <w:rPr>
+          <w:rFonts w:ascii="Lucida Sans Unicode" w:hAnsi="Lucida Sans Unicode" w:cs="Lucida Sans Unicode"/>
+          <w:sz w:val="18"/>
+          <w:szCs w:val="18"/>
+        </w:rPr>
+        <w:t>Monat.</w:t>
+      </w:r>
+      <w:r>
+        <w:rPr>
+          <w:rFonts w:ascii="Lucida Sans Unicode" w:hAnsi="Lucida Sans Unicode" w:cs="Lucida Sans Unicode"/>
+          <w:sz w:val="18"/>
+          <w:szCs w:val="18"/>
+        </w:rPr>
+        <w:t>{</w:t>
+      </w:r>
+      <w:proofErr w:type="spellStart"/>
+      <w:proofErr w:type="gramEnd"/>
+      <w:r>
+        <w:rPr>
+          <w:rFonts w:ascii="Lucida Sans Unicode" w:hAnsi="Lucida Sans Unicode" w:cs="Lucida Sans Unicode"/>
+          <w:sz w:val="18"/>
+          <w:szCs w:val="18"/>
+        </w:rPr>
+        <w:t>anamnese_status</w:t>
+      </w:r>
+      <w:proofErr w:type="spellEnd"/>
+      <w:r>
+        <w:rPr>
+          <w:rFonts w:ascii="Lucida Sans Unicode" w:hAnsi="Lucida Sans Unicode" w:cs="Lucida Sans Unicode"/>
+          <w:sz w:val="18"/>
+          <w:szCs w:val="18"/>
+        </w:rPr>
+        <w:t>}</w:t>
       </w:r>
     </w:p>
     <w:p>
@@ -2939,7 +3289,25 @@
           <w:sz w:val="18"/>
           <w:szCs w:val="18"/>
         </w:rPr>
-        <w:t xml:space="preserve">{patient} </w:t>
+        <w:t>{</w:t>
+      </w:r>
+      <w:proofErr w:type="spellStart"/>
+      <w:r>
+        <w:rPr>
+          <w:rFonts w:ascii="Lucida Sans Unicode" w:hAnsi="Lucida Sans Unicode" w:cs="Lucida Sans Unicode"/>
+          <w:sz w:val="18"/>
+          <w:szCs w:val="18"/>
+        </w:rPr>
+        <w:t>patient</w:t>
+      </w:r>
+      <w:proofErr w:type="spellEnd"/>
+      <w:r>
+        <w:rPr>
+          <w:rFonts w:ascii="Lucida Sans Unicode" w:hAnsi="Lucida Sans Unicode" w:cs="Lucida Sans Unicode"/>
+          <w:sz w:val="18"/>
+          <w:szCs w:val="18"/>
+        </w:rPr>
+        <w:t xml:space="preserve">} </w:t>
       </w:r>
       <w:r>
         <w:rPr>
@@ -2986,7 +3354,16 @@
           <w:sz w:val="18"/>
           <w:szCs w:val="18"/>
         </w:rPr>
-        <w:t>Bei {anrede</w:t>
+        <w:t>Bei {</w:t>
+      </w:r>
+      <w:proofErr w:type="spellStart"/>
+      <w:r>
+        <w:rPr>
+          <w:rFonts w:ascii="Lucida Sans Unicode" w:hAnsi="Lucida Sans Unicode" w:cs="Lucida Sans Unicode"/>
+          <w:sz w:val="18"/>
+          <w:szCs w:val="18"/>
+        </w:rPr>
+        <w:t>anrede</w:t>
       </w:r>
       <w:r>
         <w:rPr>
@@ -2996,13 +3373,32 @@
         </w:rPr>
         <w:t>_dat</w:t>
       </w:r>
-      <w:r>
-        <w:rPr>
-          <w:rFonts w:ascii="Lucida Sans Unicode" w:hAnsi="Lucida Sans Unicode" w:cs="Lucida Sans Unicode"/>
-          <w:sz w:val="18"/>
-          <w:szCs w:val="18"/>
-        </w:rPr>
-        <w:t xml:space="preserve">} {nachname} besteht seit </w:t>
+      <w:proofErr w:type="spellEnd"/>
+      <w:r>
+        <w:rPr>
+          <w:rFonts w:ascii="Lucida Sans Unicode" w:hAnsi="Lucida Sans Unicode" w:cs="Lucida Sans Unicode"/>
+          <w:sz w:val="18"/>
+          <w:szCs w:val="18"/>
+        </w:rPr>
+        <w:t>} {</w:t>
+      </w:r>
+      <w:proofErr w:type="spellStart"/>
+      <w:r>
+        <w:rPr>
+          <w:rFonts w:ascii="Lucida Sans Unicode" w:hAnsi="Lucida Sans Unicode" w:cs="Lucida Sans Unicode"/>
+          <w:sz w:val="18"/>
+          <w:szCs w:val="18"/>
+        </w:rPr>
+        <w:t>nachname</w:t>
+      </w:r>
+      <w:proofErr w:type="spellEnd"/>
+      <w:r>
+        <w:rPr>
+          <w:rFonts w:ascii="Lucida Sans Unicode" w:hAnsi="Lucida Sans Unicode" w:cs="Lucida Sans Unicode"/>
+          <w:sz w:val="18"/>
+          <w:szCs w:val="18"/>
+        </w:rPr>
+        <w:t xml:space="preserve">} besteht seit </w:t>
       </w:r>
       <w:r>
         <w:rPr>
@@ -3155,7 +3551,79 @@
           <w:sz w:val="18"/>
           <w:szCs w:val="18"/>
         </w:rPr>
-        <w:t xml:space="preserve"> Attacken täglich auf, mit je einer Dauer von ca. 30 Minuten. Die Attacken werden von ausgeprägter körperlicher Unruhe sowie ipsilateraler trigeminoautonomer Symptomatik mit konjunktivaler Injektion, Lakrimation, Rhinorhoe sowie Ptosis begleitet.</w:t>
+        <w:t xml:space="preserve"> Attacken täglich auf, mit je einer Dauer von ca. 30 Minuten. Die Attacken werden von ausgeprägter körperlicher Unruhe sowie ipsilateraler </w:t>
+      </w:r>
+      <w:proofErr w:type="spellStart"/>
+      <w:r>
+        <w:rPr>
+          <w:rFonts w:ascii="Lucida Sans Unicode" w:hAnsi="Lucida Sans Unicode" w:cs="Lucida Sans Unicode"/>
+          <w:sz w:val="18"/>
+          <w:szCs w:val="18"/>
+        </w:rPr>
+        <w:t>trigeminoautonomer</w:t>
+      </w:r>
+      <w:proofErr w:type="spellEnd"/>
+      <w:r>
+        <w:rPr>
+          <w:rFonts w:ascii="Lucida Sans Unicode" w:hAnsi="Lucida Sans Unicode" w:cs="Lucida Sans Unicode"/>
+          <w:sz w:val="18"/>
+          <w:szCs w:val="18"/>
+        </w:rPr>
+        <w:t xml:space="preserve"> Symptomatik mit </w:t>
+      </w:r>
+      <w:proofErr w:type="spellStart"/>
+      <w:r>
+        <w:rPr>
+          <w:rFonts w:ascii="Lucida Sans Unicode" w:hAnsi="Lucida Sans Unicode" w:cs="Lucida Sans Unicode"/>
+          <w:sz w:val="18"/>
+          <w:szCs w:val="18"/>
+        </w:rPr>
+        <w:t>konjunktivaler</w:t>
+      </w:r>
+      <w:proofErr w:type="spellEnd"/>
+      <w:r>
+        <w:rPr>
+          <w:rFonts w:ascii="Lucida Sans Unicode" w:hAnsi="Lucida Sans Unicode" w:cs="Lucida Sans Unicode"/>
+          <w:sz w:val="18"/>
+          <w:szCs w:val="18"/>
+        </w:rPr>
+        <w:t xml:space="preserve"> Injektion, </w:t>
+      </w:r>
+      <w:proofErr w:type="spellStart"/>
+      <w:r>
+        <w:rPr>
+          <w:rFonts w:ascii="Lucida Sans Unicode" w:hAnsi="Lucida Sans Unicode" w:cs="Lucida Sans Unicode"/>
+          <w:sz w:val="18"/>
+          <w:szCs w:val="18"/>
+        </w:rPr>
+        <w:t>Lakrimation</w:t>
+      </w:r>
+      <w:proofErr w:type="spellEnd"/>
+      <w:r>
+        <w:rPr>
+          <w:rFonts w:ascii="Lucida Sans Unicode" w:hAnsi="Lucida Sans Unicode" w:cs="Lucida Sans Unicode"/>
+          <w:sz w:val="18"/>
+          <w:szCs w:val="18"/>
+        </w:rPr>
+        <w:t xml:space="preserve">, </w:t>
+      </w:r>
+      <w:proofErr w:type="spellStart"/>
+      <w:r>
+        <w:rPr>
+          <w:rFonts w:ascii="Lucida Sans Unicode" w:hAnsi="Lucida Sans Unicode" w:cs="Lucida Sans Unicode"/>
+          <w:sz w:val="18"/>
+          <w:szCs w:val="18"/>
+        </w:rPr>
+        <w:t>Rhinorhoe</w:t>
+      </w:r>
+      <w:proofErr w:type="spellEnd"/>
+      <w:r>
+        <w:rPr>
+          <w:rFonts w:ascii="Lucida Sans Unicode" w:hAnsi="Lucida Sans Unicode" w:cs="Lucida Sans Unicode"/>
+          <w:sz w:val="18"/>
+          <w:szCs w:val="18"/>
+        </w:rPr>
+        <w:t xml:space="preserve"> sowie Ptosis begleitet.</w:t>
       </w:r>
     </w:p>
     <w:p>
@@ -3178,7 +3646,25 @@
           <w:sz w:val="18"/>
           <w:szCs w:val="18"/>
         </w:rPr>
-        <w:t xml:space="preserve">{anrede} {nachname} beschreibt eine seit </w:t>
+        <w:t>{anrede} {</w:t>
+      </w:r>
+      <w:proofErr w:type="spellStart"/>
+      <w:r>
+        <w:rPr>
+          <w:rFonts w:ascii="Lucida Sans Unicode" w:hAnsi="Lucida Sans Unicode" w:cs="Lucida Sans Unicode"/>
+          <w:sz w:val="18"/>
+          <w:szCs w:val="18"/>
+        </w:rPr>
+        <w:t>nachname</w:t>
+      </w:r>
+      <w:proofErr w:type="spellEnd"/>
+      <w:r>
+        <w:rPr>
+          <w:rFonts w:ascii="Lucida Sans Unicode" w:hAnsi="Lucida Sans Unicode" w:cs="Lucida Sans Unicode"/>
+          <w:sz w:val="18"/>
+          <w:szCs w:val="18"/>
+        </w:rPr>
+        <w:t xml:space="preserve">} beschreibt eine seit </w:t>
       </w:r>
       <w:r>
         <w:rPr>
@@ -3326,7 +3812,25 @@
           <w:sz w:val="18"/>
           <w:szCs w:val="18"/>
         </w:rPr>
-        <w:t xml:space="preserve">. Der Schmerz verläuft attackenförmig und lässt sich durch Berührung, Trinken, Sprechen, Kauen, kalte Luft auslösen. Einzelne Attacken verlaufen über eine Dauer von bis zu </w:t>
+        <w:t xml:space="preserve">. Der Schmerz verläuft </w:t>
+      </w:r>
+      <w:proofErr w:type="spellStart"/>
+      <w:r>
+        <w:rPr>
+          <w:rFonts w:ascii="Lucida Sans Unicode" w:hAnsi="Lucida Sans Unicode" w:cs="Lucida Sans Unicode"/>
+          <w:sz w:val="18"/>
+          <w:szCs w:val="18"/>
+        </w:rPr>
+        <w:t>attackenförmig</w:t>
+      </w:r>
+      <w:proofErr w:type="spellEnd"/>
+      <w:r>
+        <w:rPr>
+          <w:rFonts w:ascii="Lucida Sans Unicode" w:hAnsi="Lucida Sans Unicode" w:cs="Lucida Sans Unicode"/>
+          <w:sz w:val="18"/>
+          <w:szCs w:val="18"/>
+        </w:rPr>
+        <w:t xml:space="preserve"> und lässt sich durch Berührung, Trinken, Sprechen, Kauen, kalte Luft auslösen. Einzelne Attacken verlaufen über eine Dauer von bis zu </w:t>
       </w:r>
       <w:r>
         <w:rPr>
@@ -3415,7 +3919,25 @@
           <w:sz w:val="18"/>
           <w:szCs w:val="18"/>
         </w:rPr>
-        <w:t>{basismedikation_zuvor}</w:t>
+        <w:t>{</w:t>
+      </w:r>
+      <w:proofErr w:type="spellStart"/>
+      <w:r>
+        <w:rPr>
+          <w:rFonts w:ascii="Lucida Sans Unicode" w:hAnsi="Lucida Sans Unicode" w:cs="Lucida Sans Unicode"/>
+          <w:sz w:val="18"/>
+          <w:szCs w:val="18"/>
+        </w:rPr>
+        <w:t>basismedikation_zuvor</w:t>
+      </w:r>
+      <w:proofErr w:type="spellEnd"/>
+      <w:r>
+        <w:rPr>
+          <w:rFonts w:ascii="Lucida Sans Unicode" w:hAnsi="Lucida Sans Unicode" w:cs="Lucida Sans Unicode"/>
+          <w:sz w:val="18"/>
+          <w:szCs w:val="18"/>
+        </w:rPr>
+        <w:t>}</w:t>
       </w:r>
       <w:r>
         <w:rPr>
@@ -3471,7 +3993,25 @@
           <w:sz w:val="18"/>
           <w:szCs w:val="18"/>
         </w:rPr>
-        <w:t>{akutmedikation_zuvor}</w:t>
+        <w:t>{</w:t>
+      </w:r>
+      <w:proofErr w:type="spellStart"/>
+      <w:r>
+        <w:rPr>
+          <w:rFonts w:ascii="Lucida Sans Unicode" w:hAnsi="Lucida Sans Unicode" w:cs="Lucida Sans Unicode"/>
+          <w:sz w:val="18"/>
+          <w:szCs w:val="18"/>
+        </w:rPr>
+        <w:t>akutmedikation_zuvor</w:t>
+      </w:r>
+      <w:proofErr w:type="spellEnd"/>
+      <w:r>
+        <w:rPr>
+          <w:rFonts w:ascii="Lucida Sans Unicode" w:hAnsi="Lucida Sans Unicode" w:cs="Lucida Sans Unicode"/>
+          <w:sz w:val="18"/>
+          <w:szCs w:val="18"/>
+        </w:rPr>
+        <w:t>}</w:t>
       </w:r>
       <w:r>
         <w:rPr>
@@ -3527,7 +4067,101 @@
           <w:sz w:val="18"/>
           <w:szCs w:val="18"/>
         </w:rPr>
-        <w:t xml:space="preserve"> Bei Aufnahme erhielt {anrede} {nachname} als Prophylaxemedikation {basismedikation_aufnahme}. Als Akutmedikati</w:t>
+        <w:t xml:space="preserve"> Bei Aufnahme erhielt {anrede} {</w:t>
+      </w:r>
+      <w:proofErr w:type="spellStart"/>
+      <w:r>
+        <w:rPr>
+          <w:rFonts w:ascii="Lucida Sans Unicode" w:hAnsi="Lucida Sans Unicode" w:cs="Lucida Sans Unicode"/>
+          <w:sz w:val="18"/>
+          <w:szCs w:val="18"/>
+        </w:rPr>
+        <w:t>nachname</w:t>
+      </w:r>
+      <w:proofErr w:type="spellEnd"/>
+      <w:r>
+        <w:rPr>
+          <w:rFonts w:ascii="Lucida Sans Unicode" w:hAnsi="Lucida Sans Unicode" w:cs="Lucida Sans Unicode"/>
+          <w:sz w:val="18"/>
+          <w:szCs w:val="18"/>
+        </w:rPr>
+        <w:t xml:space="preserve">} als </w:t>
+      </w:r>
+      <w:proofErr w:type="spellStart"/>
+      <w:r>
+        <w:rPr>
+          <w:rFonts w:ascii="Lucida Sans Unicode" w:hAnsi="Lucida Sans Unicode" w:cs="Lucida Sans Unicode"/>
+          <w:sz w:val="18"/>
+          <w:szCs w:val="18"/>
+        </w:rPr>
+        <w:t>Prophylaxemedikation</w:t>
+      </w:r>
+      <w:proofErr w:type="spellEnd"/>
+      <w:r>
+        <w:rPr>
+          <w:rFonts w:ascii="Lucida Sans Unicode" w:hAnsi="Lucida Sans Unicode" w:cs="Lucida Sans Unicode"/>
+          <w:sz w:val="18"/>
+          <w:szCs w:val="18"/>
+        </w:rPr>
+        <w:t xml:space="preserve"> {</w:t>
+      </w:r>
+      <w:proofErr w:type="spellStart"/>
+      <w:r>
+        <w:rPr>
+          <w:rFonts w:ascii="Lucida Sans Unicode" w:hAnsi="Lucida Sans Unicode" w:cs="Lucida Sans Unicode"/>
+          <w:sz w:val="18"/>
+          <w:szCs w:val="18"/>
+        </w:rPr>
+        <w:t>basismedikation_aufnahme</w:t>
+      </w:r>
+      <w:proofErr w:type="spellEnd"/>
+      <w:r>
+        <w:rPr>
+          <w:rFonts w:ascii="Lucida Sans Unicode" w:hAnsi="Lucida Sans Unicode" w:cs="Lucida Sans Unicode"/>
+          <w:sz w:val="18"/>
+          <w:szCs w:val="18"/>
+        </w:rPr>
+        <w:t>}</w:t>
+      </w:r>
+      <w:r>
+        <w:rPr>
+          <w:rFonts w:ascii="Lucida Sans Unicode" w:hAnsi="Lucida Sans Unicode" w:cs="Lucida Sans Unicode"/>
+          <w:sz w:val="18"/>
+          <w:szCs w:val="18"/>
+        </w:rPr>
+        <w:fldChar w:fldCharType="begin"/>
+      </w:r>
+      <w:r>
+        <w:rPr>
+          <w:rFonts w:ascii="Lucida Sans Unicode" w:hAnsi="Lucida Sans Unicode" w:cs="Lucida Sans Unicode"/>
+          <w:sz w:val="18"/>
+          <w:szCs w:val="18"/>
+        </w:rPr>
+        <w:instrText xml:space="preserve"> </w:instrText>
+      </w:r>
+      <w:r>
+        <w:rPr>
+          <w:rFonts w:ascii="Lucida Sans Unicode" w:hAnsi="Lucida Sans Unicode" w:cs="Lucida Sans Unicode"/>
+          <w:sz w:val="18"/>
+          <w:szCs w:val="18"/>
+        </w:rPr>
+        <w:fldChar w:fldCharType="separate"/>
+      </w:r>
+      <w:r>
+        <w:rPr>
+          <w:rFonts w:ascii="Lucida Sans Unicode" w:hAnsi="Lucida Sans Unicode" w:cs="Lucida Sans Unicode"/>
+          <w:sz w:val="18"/>
+          <w:szCs w:val="18"/>
+        </w:rPr>
+        <w:fldChar w:fldCharType="end"/>
+      </w:r>
+      <w:r>
+        <w:rPr>
+          <w:rFonts w:ascii="Lucida Sans Unicode" w:hAnsi="Lucida Sans Unicode" w:cs="Lucida Sans Unicode"/>
+          <w:sz w:val="18"/>
+          <w:szCs w:val="18"/>
+        </w:rPr>
+        <w:t>. Als Akutmedikati</w:t>
       </w:r>
       <w:r>
         <w:rPr>
@@ -3543,15 +4177,101 @@
           <w:sz w:val="18"/>
           <w:szCs w:val="18"/>
         </w:rPr>
-        <w:t xml:space="preserve"> wurde zum Zeitpunkt der Aufnahme {akutmedikation_aufnahme} eingesetzt.</w:t>
-      </w:r>
-      <w:r>
-        <w:rPr>
-          <w:rFonts w:ascii="Lucida Sans Unicode" w:hAnsi="Lucida Sans Unicode" w:cs="Lucida Sans Unicode"/>
-          <w:sz w:val="18"/>
-          <w:szCs w:val="18"/>
-        </w:rPr>
-        <w:t>{pause_a}</w:t>
+        <w:t xml:space="preserve"> wurde zum Zeitpunkt der Aufnahme {</w:t>
+      </w:r>
+      <w:proofErr w:type="spellStart"/>
+      <w:r>
+        <w:rPr>
+          <w:rFonts w:ascii="Lucida Sans Unicode" w:hAnsi="Lucida Sans Unicode" w:cs="Lucida Sans Unicode"/>
+          <w:sz w:val="18"/>
+          <w:szCs w:val="18"/>
+        </w:rPr>
+        <w:t>akutmedikation_aufnahme</w:t>
+      </w:r>
+      <w:proofErr w:type="spellEnd"/>
+      <w:r>
+        <w:rPr>
+          <w:rFonts w:ascii="Lucida Sans Unicode" w:hAnsi="Lucida Sans Unicode" w:cs="Lucida Sans Unicode"/>
+          <w:sz w:val="18"/>
+          <w:szCs w:val="18"/>
+        </w:rPr>
+        <w:t>}</w:t>
+      </w:r>
+      <w:r>
+        <w:rPr>
+          <w:rFonts w:ascii="Lucida Sans Unicode" w:hAnsi="Lucida Sans Unicode" w:cs="Lucida Sans Unicode"/>
+          <w:sz w:val="18"/>
+          <w:szCs w:val="18"/>
+        </w:rPr>
+        <w:fldChar w:fldCharType="begin"/>
+      </w:r>
+      <w:r>
+        <w:rPr>
+          <w:rFonts w:ascii="Lucida Sans Unicode" w:hAnsi="Lucida Sans Unicode" w:cs="Lucida Sans Unicode"/>
+          <w:sz w:val="18"/>
+          <w:szCs w:val="18"/>
+        </w:rPr>
+        <w:instrText xml:space="preserve"> </w:instrText>
+      </w:r>
+      <w:r>
+        <w:rPr>
+          <w:rFonts w:ascii="Lucida Sans Unicode" w:hAnsi="Lucida Sans Unicode" w:cs="Lucida Sans Unicode"/>
+          <w:sz w:val="18"/>
+          <w:szCs w:val="18"/>
+        </w:rPr>
+        <w:fldChar w:fldCharType="separate"/>
+      </w:r>
+      <w:r>
+        <w:rPr>
+          <w:rFonts w:ascii="Lucida Sans Unicode" w:hAnsi="Lucida Sans Unicode" w:cs="Lucida Sans Unicode"/>
+          <w:sz w:val="18"/>
+          <w:szCs w:val="18"/>
+        </w:rPr>
+        <w:fldChar w:fldCharType="end"/>
+      </w:r>
+      <w:r>
+        <w:rPr>
+          <w:rFonts w:ascii="Lucida Sans Unicode" w:hAnsi="Lucida Sans Unicode" w:cs="Lucida Sans Unicode"/>
+          <w:sz w:val="18"/>
+          <w:szCs w:val="18"/>
+        </w:rPr>
+        <w:t xml:space="preserve"> </w:t>
+      </w:r>
+      <w:proofErr w:type="gramStart"/>
+      <w:r>
+        <w:rPr>
+          <w:rFonts w:ascii="Lucida Sans Unicode" w:hAnsi="Lucida Sans Unicode" w:cs="Lucida Sans Unicode"/>
+          <w:sz w:val="18"/>
+          <w:szCs w:val="18"/>
+        </w:rPr>
+        <w:t>eingesetzt.</w:t>
+      </w:r>
+      <w:r>
+        <w:rPr>
+          <w:rFonts w:ascii="Lucida Sans Unicode" w:hAnsi="Lucida Sans Unicode" w:cs="Lucida Sans Unicode"/>
+          <w:sz w:val="18"/>
+          <w:szCs w:val="18"/>
+        </w:rPr>
+        <w:t>{</w:t>
+      </w:r>
+      <w:proofErr w:type="spellStart"/>
+      <w:proofErr w:type="gramEnd"/>
+      <w:r>
+        <w:rPr>
+          <w:rFonts w:ascii="Lucida Sans Unicode" w:hAnsi="Lucida Sans Unicode" w:cs="Lucida Sans Unicode"/>
+          <w:sz w:val="18"/>
+          <w:szCs w:val="18"/>
+        </w:rPr>
+        <w:t>pause_a</w:t>
+      </w:r>
+      <w:proofErr w:type="spellEnd"/>
+      <w:r>
+        <w:rPr>
+          <w:rFonts w:ascii="Lucida Sans Unicode" w:hAnsi="Lucida Sans Unicode" w:cs="Lucida Sans Unicode"/>
+          <w:sz w:val="18"/>
+          <w:szCs w:val="18"/>
+        </w:rPr>
+        <w:t>}</w:t>
       </w:r>
     </w:p>
     <w:bookmarkEnd w:id="1"/>
@@ -3575,7 +4295,25 @@
           <w:sz w:val="18"/>
           <w:szCs w:val="18"/>
         </w:rPr>
-        <w:t>Bei {patient_dat} besteht</w:t>
+        <w:t>Bei {</w:t>
+      </w:r>
+      <w:proofErr w:type="spellStart"/>
+      <w:r>
+        <w:rPr>
+          <w:rFonts w:ascii="Lucida Sans Unicode" w:hAnsi="Lucida Sans Unicode" w:cs="Lucida Sans Unicode"/>
+          <w:sz w:val="18"/>
+          <w:szCs w:val="18"/>
+        </w:rPr>
+        <w:t>patient_dat</w:t>
+      </w:r>
+      <w:proofErr w:type="spellEnd"/>
+      <w:r>
+        <w:rPr>
+          <w:rFonts w:ascii="Lucida Sans Unicode" w:hAnsi="Lucida Sans Unicode" w:cs="Lucida Sans Unicode"/>
+          <w:sz w:val="18"/>
+          <w:szCs w:val="18"/>
+        </w:rPr>
+        <w:t>} besteht</w:t>
       </w:r>
       <w:r>
         <w:rPr>
@@ -3591,7 +4329,65 @@
           <w:sz w:val="18"/>
           <w:szCs w:val="18"/>
         </w:rPr>
-        <w:t xml:space="preserve">ein myofasziales Schmerzsyndrom und eine oromandibuläre Dysfunktion. </w:t>
+        <w:t xml:space="preserve">ein myofasziales Schmerzsyndrom und eine </w:t>
+      </w:r>
+      <w:proofErr w:type="spellStart"/>
+      <w:r>
+        <w:rPr>
+          <w:rFonts w:ascii="Lucida Sans Unicode" w:hAnsi="Lucida Sans Unicode" w:cs="Lucida Sans Unicode"/>
+          <w:sz w:val="18"/>
+          <w:szCs w:val="18"/>
+        </w:rPr>
+        <w:t>oromandibuläre</w:t>
+      </w:r>
+      <w:proofErr w:type="spellEnd"/>
+      <w:r>
+        <w:rPr>
+          <w:rFonts w:ascii="Lucida Sans Unicode" w:hAnsi="Lucida Sans Unicode" w:cs="Lucida Sans Unicode"/>
+          <w:sz w:val="18"/>
+          <w:szCs w:val="18"/>
+        </w:rPr>
+        <w:t xml:space="preserve"> Dysfunktion</w:t>
+      </w:r>
+      <w:r>
+        <w:rPr>
+          <w:rFonts w:ascii="Lucida Sans Unicode" w:hAnsi="Lucida Sans Unicode" w:cs="Lucida Sans Unicode"/>
+          <w:sz w:val="18"/>
+          <w:szCs w:val="18"/>
+        </w:rPr>
+        <w:fldChar w:fldCharType="begin"/>
+      </w:r>
+      <w:r>
+        <w:rPr>
+          <w:rFonts w:ascii="Lucida Sans Unicode" w:hAnsi="Lucida Sans Unicode" w:cs="Lucida Sans Unicode"/>
+          <w:sz w:val="18"/>
+          <w:szCs w:val="18"/>
+        </w:rPr>
+        <w:instrText xml:space="preserve">  </w:instrText>
+      </w:r>
+      <w:r>
+        <w:rPr>
+          <w:rFonts w:ascii="Lucida Sans Unicode" w:hAnsi="Lucida Sans Unicode" w:cs="Lucida Sans Unicode"/>
+          <w:sz w:val="18"/>
+          <w:szCs w:val="18"/>
+        </w:rPr>
+        <w:fldChar w:fldCharType="separate"/>
+      </w:r>
+      <w:r>
+        <w:rPr>
+          <w:rFonts w:ascii="Lucida Sans Unicode" w:hAnsi="Lucida Sans Unicode" w:cs="Lucida Sans Unicode"/>
+          <w:sz w:val="18"/>
+          <w:szCs w:val="18"/>
+        </w:rPr>
+        <w:fldChar w:fldCharType="end"/>
+      </w:r>
+      <w:r>
+        <w:rPr>
+          <w:rFonts w:ascii="Lucida Sans Unicode" w:hAnsi="Lucida Sans Unicode" w:cs="Lucida Sans Unicode"/>
+          <w:sz w:val="18"/>
+          <w:szCs w:val="18"/>
+        </w:rPr>
+        <w:t xml:space="preserve">. </w:t>
       </w:r>
       <w:r>
         <w:rPr>
@@ -3655,7 +4451,16 @@
           <w:sz w:val="18"/>
           <w:szCs w:val="18"/>
         </w:rPr>
-        <w:t xml:space="preserve"> spezifischer Schmerzsyndrome</w:t>
+        <w:t xml:space="preserve"> spezifischer </w:t>
+      </w:r>
+      <w:proofErr w:type="gramStart"/>
+      <w:r>
+        <w:rPr>
+          <w:rFonts w:ascii="Lucida Sans Unicode" w:hAnsi="Lucida Sans Unicode" w:cs="Lucida Sans Unicode"/>
+          <w:sz w:val="18"/>
+          <w:szCs w:val="18"/>
+        </w:rPr>
+        <w:t>Schmerzsyndrome</w:t>
       </w:r>
       <w:r>
         <w:rPr>
@@ -3671,7 +4476,17 @@
           <w:sz w:val="18"/>
           <w:szCs w:val="18"/>
         </w:rPr>
-        <w:t>{pause_</w:t>
+        <w:t>{</w:t>
+      </w:r>
+      <w:proofErr w:type="spellStart"/>
+      <w:proofErr w:type="gramEnd"/>
+      <w:r>
+        <w:rPr>
+          <w:rFonts w:ascii="Lucida Sans Unicode" w:hAnsi="Lucida Sans Unicode" w:cs="Lucida Sans Unicode"/>
+          <w:sz w:val="18"/>
+          <w:szCs w:val="18"/>
+        </w:rPr>
+        <w:t>pause_</w:t>
       </w:r>
       <w:r>
         <w:rPr>
@@ -3681,6 +4496,7 @@
         </w:rPr>
         <w:t>b</w:t>
       </w:r>
+      <w:proofErr w:type="spellEnd"/>
       <w:r>
         <w:rPr>
           <w:rFonts w:ascii="Lucida Sans Unicode" w:hAnsi="Lucida Sans Unicode" w:cs="Lucida Sans Unicode"/>
@@ -3726,7 +4542,25 @@
           <w:sz w:val="18"/>
           <w:szCs w:val="18"/>
         </w:rPr>
-        <w:t xml:space="preserve">Keine der bisherigen Therapiemaßnahmen konnte verhindern, dass sich ein hochchronifiziertes Schmerzgeschehen eingestellt hat. </w:t>
+        <w:t xml:space="preserve">Keine der bisherigen Therapiemaßnahmen konnte verhindern, dass sich ein </w:t>
+      </w:r>
+      <w:proofErr w:type="spellStart"/>
+      <w:r>
+        <w:rPr>
+          <w:rFonts w:ascii="Lucida Sans Unicode" w:hAnsi="Lucida Sans Unicode" w:cs="Lucida Sans Unicode"/>
+          <w:sz w:val="18"/>
+          <w:szCs w:val="18"/>
+        </w:rPr>
+        <w:t>hochchronifiziertes</w:t>
+      </w:r>
+      <w:proofErr w:type="spellEnd"/>
+      <w:r>
+        <w:rPr>
+          <w:rFonts w:ascii="Lucida Sans Unicode" w:hAnsi="Lucida Sans Unicode" w:cs="Lucida Sans Unicode"/>
+          <w:sz w:val="18"/>
+          <w:szCs w:val="18"/>
+        </w:rPr>
+        <w:t xml:space="preserve"> Schmerzgeschehen eingestellt hat. </w:t>
       </w:r>
     </w:p>
     <w:p>
@@ -3764,7 +4598,25 @@
           <w:sz w:val="18"/>
           <w:szCs w:val="18"/>
         </w:rPr>
-        <w:t>{midas}</w:t>
+        <w:t>{</w:t>
+      </w:r>
+      <w:proofErr w:type="spellStart"/>
+      <w:r>
+        <w:rPr>
+          <w:rFonts w:ascii="Lucida Sans Unicode" w:hAnsi="Lucida Sans Unicode" w:cs="Lucida Sans Unicode"/>
+          <w:sz w:val="18"/>
+          <w:szCs w:val="18"/>
+        </w:rPr>
+        <w:t>midas</w:t>
+      </w:r>
+      <w:proofErr w:type="spellEnd"/>
+      <w:r>
+        <w:rPr>
+          <w:rFonts w:ascii="Lucida Sans Unicode" w:hAnsi="Lucida Sans Unicode" w:cs="Lucida Sans Unicode"/>
+          <w:sz w:val="18"/>
+          <w:szCs w:val="18"/>
+        </w:rPr>
+        <w:t>}</w:t>
       </w:r>
     </w:p>
     <w:p>
@@ -3802,7 +4654,25 @@
           <w:sz w:val="18"/>
           <w:szCs w:val="18"/>
         </w:rPr>
-        <w:t>{whodas}</w:t>
+        <w:t>{</w:t>
+      </w:r>
+      <w:proofErr w:type="spellStart"/>
+      <w:r>
+        <w:rPr>
+          <w:rFonts w:ascii="Lucida Sans Unicode" w:hAnsi="Lucida Sans Unicode" w:cs="Lucida Sans Unicode"/>
+          <w:sz w:val="18"/>
+          <w:szCs w:val="18"/>
+        </w:rPr>
+        <w:t>whodas</w:t>
+      </w:r>
+      <w:proofErr w:type="spellEnd"/>
+      <w:r>
+        <w:rPr>
+          <w:rFonts w:ascii="Lucida Sans Unicode" w:hAnsi="Lucida Sans Unicode" w:cs="Lucida Sans Unicode"/>
+          <w:sz w:val="18"/>
+          <w:szCs w:val="18"/>
+        </w:rPr>
+        <w:t>}</w:t>
       </w:r>
     </w:p>
     <w:p>
@@ -3866,6 +4736,7 @@
         </w:rPr>
         <w:t>{</w:t>
       </w:r>
+      <w:proofErr w:type="spellStart"/>
       <w:r>
         <w:rPr>
           <w:rFonts w:ascii="Lucida Sans Unicode" w:hAnsi="Lucida Sans Unicode" w:cs="Lucida Sans Unicode"/>
@@ -3882,6 +4753,7 @@
         </w:rPr>
         <w:t>vorbehandlungen</w:t>
       </w:r>
+      <w:proofErr w:type="spellEnd"/>
       <w:r>
         <w:rPr>
           <w:rFonts w:ascii="Lucida Sans Unicode" w:hAnsi="Lucida Sans Unicode" w:cs="Lucida Sans Unicode"/>
@@ -3936,7 +4808,25 @@
           <w:sz w:val="18"/>
           <w:szCs w:val="18"/>
         </w:rPr>
-        <w:t>durch {andere_vorbehandlungen}.</w:t>
+        <w:t>durch {</w:t>
+      </w:r>
+      <w:proofErr w:type="spellStart"/>
+      <w:r>
+        <w:rPr>
+          <w:rFonts w:ascii="Lucida Sans Unicode" w:hAnsi="Lucida Sans Unicode" w:cs="Lucida Sans Unicode"/>
+          <w:sz w:val="18"/>
+          <w:szCs w:val="18"/>
+        </w:rPr>
+        <w:t>andere_vorbehandlungen</w:t>
+      </w:r>
+      <w:proofErr w:type="spellEnd"/>
+      <w:r>
+        <w:rPr>
+          <w:rFonts w:ascii="Lucida Sans Unicode" w:hAnsi="Lucida Sans Unicode" w:cs="Lucida Sans Unicode"/>
+          <w:sz w:val="18"/>
+          <w:szCs w:val="18"/>
+        </w:rPr>
+        <w:t>}.</w:t>
       </w:r>
     </w:p>
     <w:p>
@@ -3967,7 +4857,25 @@
           <w:sz w:val="18"/>
           <w:szCs w:val="18"/>
         </w:rPr>
-        <w:t>{pause_entzug}.</w:t>
+        <w:t>{</w:t>
+      </w:r>
+      <w:proofErr w:type="spellStart"/>
+      <w:r>
+        <w:rPr>
+          <w:rFonts w:ascii="Lucida Sans Unicode" w:hAnsi="Lucida Sans Unicode" w:cs="Lucida Sans Unicode"/>
+          <w:sz w:val="18"/>
+          <w:szCs w:val="18"/>
+        </w:rPr>
+        <w:t>pause_entzug</w:t>
+      </w:r>
+      <w:proofErr w:type="spellEnd"/>
+      <w:r>
+        <w:rPr>
+          <w:rFonts w:ascii="Lucida Sans Unicode" w:hAnsi="Lucida Sans Unicode" w:cs="Lucida Sans Unicode"/>
+          <w:sz w:val="18"/>
+          <w:szCs w:val="18"/>
+        </w:rPr>
+        <w:t>}.</w:t>
       </w:r>
     </w:p>
     <w:p>
@@ -4005,7 +4913,25 @@
           <w:sz w:val="18"/>
           <w:szCs w:val="18"/>
         </w:rPr>
-        <w:t>{pause_def}</w:t>
+        <w:t>{</w:t>
+      </w:r>
+      <w:proofErr w:type="spellStart"/>
+      <w:r>
+        <w:rPr>
+          <w:rFonts w:ascii="Lucida Sans Unicode" w:hAnsi="Lucida Sans Unicode" w:cs="Lucida Sans Unicode"/>
+          <w:sz w:val="18"/>
+          <w:szCs w:val="18"/>
+        </w:rPr>
+        <w:t>pause_def</w:t>
+      </w:r>
+      <w:proofErr w:type="spellEnd"/>
+      <w:r>
+        <w:rPr>
+          <w:rFonts w:ascii="Lucida Sans Unicode" w:hAnsi="Lucida Sans Unicode" w:cs="Lucida Sans Unicode"/>
+          <w:sz w:val="18"/>
+          <w:szCs w:val="18"/>
+        </w:rPr>
+        <w:t>}</w:t>
       </w:r>
     </w:p>
     <w:p>
@@ -4051,7 +4977,25 @@
           <w:sz w:val="18"/>
           <w:szCs w:val="18"/>
         </w:rPr>
-        <w:t xml:space="preserve"> {patient}</w:t>
+        <w:t xml:space="preserve"> {</w:t>
+      </w:r>
+      <w:proofErr w:type="spellStart"/>
+      <w:r>
+        <w:rPr>
+          <w:rFonts w:ascii="Lucida Sans Unicode" w:hAnsi="Lucida Sans Unicode" w:cs="Lucida Sans Unicode"/>
+          <w:sz w:val="18"/>
+          <w:szCs w:val="18"/>
+        </w:rPr>
+        <w:t>patient</w:t>
+      </w:r>
+      <w:proofErr w:type="spellEnd"/>
+      <w:r>
+        <w:rPr>
+          <w:rFonts w:ascii="Lucida Sans Unicode" w:hAnsi="Lucida Sans Unicode" w:cs="Lucida Sans Unicode"/>
+          <w:sz w:val="18"/>
+          <w:szCs w:val="18"/>
+        </w:rPr>
+        <w:t>}</w:t>
       </w:r>
       <w:r>
         <w:rPr>
@@ -4067,7 +5011,25 @@
           <w:sz w:val="18"/>
           <w:szCs w:val="18"/>
         </w:rPr>
-        <w:t>in der Selbstauskunft das häufige Auftreten von {symptome}.</w:t>
+        <w:t>in der Selbstauskunft das häufige Auftreten von {</w:t>
+      </w:r>
+      <w:proofErr w:type="spellStart"/>
+      <w:r>
+        <w:rPr>
+          <w:rFonts w:ascii="Lucida Sans Unicode" w:hAnsi="Lucida Sans Unicode" w:cs="Lucida Sans Unicode"/>
+          <w:sz w:val="18"/>
+          <w:szCs w:val="18"/>
+        </w:rPr>
+        <w:t>symptome</w:t>
+      </w:r>
+      <w:proofErr w:type="spellEnd"/>
+      <w:r>
+        <w:rPr>
+          <w:rFonts w:ascii="Lucida Sans Unicode" w:hAnsi="Lucida Sans Unicode" w:cs="Lucida Sans Unicode"/>
+          <w:sz w:val="18"/>
+          <w:szCs w:val="18"/>
+        </w:rPr>
+        <w:t>}.</w:t>
       </w:r>
     </w:p>
     <w:p>
@@ -4105,8 +5067,25 @@
           <w:sz w:val="18"/>
           <w:szCs w:val="18"/>
         </w:rPr>
-        <w:lastRenderedPageBreak/>
-        <w:t>Bei {patient_dat}</w:t>
+        <w:t>Bei {</w:t>
+      </w:r>
+      <w:proofErr w:type="spellStart"/>
+      <w:r>
+        <w:rPr>
+          <w:rFonts w:ascii="Lucida Sans Unicode" w:hAnsi="Lucida Sans Unicode" w:cs="Lucida Sans Unicode"/>
+          <w:sz w:val="18"/>
+          <w:szCs w:val="18"/>
+        </w:rPr>
+        <w:t>patient_dat</w:t>
+      </w:r>
+      <w:proofErr w:type="spellEnd"/>
+      <w:r>
+        <w:rPr>
+          <w:rFonts w:ascii="Lucida Sans Unicode" w:hAnsi="Lucida Sans Unicode" w:cs="Lucida Sans Unicode"/>
+          <w:sz w:val="18"/>
+          <w:szCs w:val="18"/>
+        </w:rPr>
+        <w:t>}</w:t>
       </w:r>
       <w:r>
         <w:rPr>
@@ -4122,7 +5101,61 @@
           <w:sz w:val="18"/>
           <w:szCs w:val="18"/>
         </w:rPr>
-        <w:t>In der Selbstauskunft beschreibt {anrede} {nachname}, {ersie} {bdi_ii}.</w:t>
+        <w:t>In der Selbstauskunft beschreibt {anrede} {</w:t>
+      </w:r>
+      <w:proofErr w:type="spellStart"/>
+      <w:r>
+        <w:rPr>
+          <w:rFonts w:ascii="Lucida Sans Unicode" w:hAnsi="Lucida Sans Unicode" w:cs="Lucida Sans Unicode"/>
+          <w:sz w:val="18"/>
+          <w:szCs w:val="18"/>
+        </w:rPr>
+        <w:t>nachname</w:t>
+      </w:r>
+      <w:proofErr w:type="spellEnd"/>
+      <w:r>
+        <w:rPr>
+          <w:rFonts w:ascii="Lucida Sans Unicode" w:hAnsi="Lucida Sans Unicode" w:cs="Lucida Sans Unicode"/>
+          <w:sz w:val="18"/>
+          <w:szCs w:val="18"/>
+        </w:rPr>
+        <w:t>}, {</w:t>
+      </w:r>
+      <w:proofErr w:type="spellStart"/>
+      <w:r>
+        <w:rPr>
+          <w:rFonts w:ascii="Lucida Sans Unicode" w:hAnsi="Lucida Sans Unicode" w:cs="Lucida Sans Unicode"/>
+          <w:sz w:val="18"/>
+          <w:szCs w:val="18"/>
+        </w:rPr>
+        <w:t>ersie</w:t>
+      </w:r>
+      <w:proofErr w:type="spellEnd"/>
+      <w:r>
+        <w:rPr>
+          <w:rFonts w:ascii="Lucida Sans Unicode" w:hAnsi="Lucida Sans Unicode" w:cs="Lucida Sans Unicode"/>
+          <w:sz w:val="18"/>
+          <w:szCs w:val="18"/>
+        </w:rPr>
+        <w:t>} {</w:t>
+      </w:r>
+      <w:proofErr w:type="spellStart"/>
+      <w:r>
+        <w:rPr>
+          <w:rFonts w:ascii="Lucida Sans Unicode" w:hAnsi="Lucida Sans Unicode" w:cs="Lucida Sans Unicode"/>
+          <w:sz w:val="18"/>
+          <w:szCs w:val="18"/>
+        </w:rPr>
+        <w:t>bdi_ii</w:t>
+      </w:r>
+      <w:proofErr w:type="spellEnd"/>
+      <w:r>
+        <w:rPr>
+          <w:rFonts w:ascii="Lucida Sans Unicode" w:hAnsi="Lucida Sans Unicode" w:cs="Lucida Sans Unicode"/>
+          <w:sz w:val="18"/>
+          <w:szCs w:val="18"/>
+        </w:rPr>
+        <w:t>}.</w:t>
       </w:r>
     </w:p>
     <w:p>
@@ -4160,7 +5193,43 @@
           <w:sz w:val="18"/>
           <w:szCs w:val="18"/>
         </w:rPr>
-        <w:t>Insgesamt berichtet {anrede} {nachname}, {ersie} {chronisch}.</w:t>
+        <w:t>Insgesamt berichtet {anrede} {</w:t>
+      </w:r>
+      <w:proofErr w:type="spellStart"/>
+      <w:r>
+        <w:rPr>
+          <w:rFonts w:ascii="Lucida Sans Unicode" w:hAnsi="Lucida Sans Unicode" w:cs="Lucida Sans Unicode"/>
+          <w:sz w:val="18"/>
+          <w:szCs w:val="18"/>
+        </w:rPr>
+        <w:t>nachname</w:t>
+      </w:r>
+      <w:proofErr w:type="spellEnd"/>
+      <w:r>
+        <w:rPr>
+          <w:rFonts w:ascii="Lucida Sans Unicode" w:hAnsi="Lucida Sans Unicode" w:cs="Lucida Sans Unicode"/>
+          <w:sz w:val="18"/>
+          <w:szCs w:val="18"/>
+        </w:rPr>
+        <w:t>}, {</w:t>
+      </w:r>
+      <w:proofErr w:type="spellStart"/>
+      <w:r>
+        <w:rPr>
+          <w:rFonts w:ascii="Lucida Sans Unicode" w:hAnsi="Lucida Sans Unicode" w:cs="Lucida Sans Unicode"/>
+          <w:sz w:val="18"/>
+          <w:szCs w:val="18"/>
+        </w:rPr>
+        <w:t>ersie</w:t>
+      </w:r>
+      <w:proofErr w:type="spellEnd"/>
+      <w:r>
+        <w:rPr>
+          <w:rFonts w:ascii="Lucida Sans Unicode" w:hAnsi="Lucida Sans Unicode" w:cs="Lucida Sans Unicode"/>
+          <w:sz w:val="18"/>
+          <w:szCs w:val="18"/>
+        </w:rPr>
+        <w:t>} {chronisch}.</w:t>
       </w:r>
     </w:p>
     <w:p>
@@ -4232,7 +5301,25 @@
           <w:sz w:val="18"/>
           <w:szCs w:val="18"/>
         </w:rPr>
-        <w:t>{nachname}</w:t>
+        <w:t>{</w:t>
+      </w:r>
+      <w:proofErr w:type="spellStart"/>
+      <w:r>
+        <w:rPr>
+          <w:rFonts w:ascii="Lucida Sans Unicode" w:hAnsi="Lucida Sans Unicode" w:cs="Lucida Sans Unicode"/>
+          <w:sz w:val="18"/>
+          <w:szCs w:val="18"/>
+        </w:rPr>
+        <w:t>nachname</w:t>
+      </w:r>
+      <w:proofErr w:type="spellEnd"/>
+      <w:r>
+        <w:rPr>
+          <w:rFonts w:ascii="Lucida Sans Unicode" w:hAnsi="Lucida Sans Unicode" w:cs="Lucida Sans Unicode"/>
+          <w:sz w:val="18"/>
+          <w:szCs w:val="18"/>
+        </w:rPr>
+        <w:t>}</w:t>
       </w:r>
       <w:r>
         <w:rPr>
@@ -4310,7 +5397,25 @@
           <w:sz w:val="18"/>
           <w:szCs w:val="18"/>
         </w:rPr>
-        <w:t>{ersie_cap}</w:t>
+        <w:t>{</w:t>
+      </w:r>
+      <w:proofErr w:type="spellStart"/>
+      <w:r>
+        <w:rPr>
+          <w:rFonts w:ascii="Lucida Sans Unicode" w:hAnsi="Lucida Sans Unicode" w:cs="Lucida Sans Unicode"/>
+          <w:sz w:val="18"/>
+          <w:szCs w:val="18"/>
+        </w:rPr>
+        <w:t>ersie_cap</w:t>
+      </w:r>
+      <w:proofErr w:type="spellEnd"/>
+      <w:r>
+        <w:rPr>
+          <w:rFonts w:ascii="Lucida Sans Unicode" w:hAnsi="Lucida Sans Unicode" w:cs="Lucida Sans Unicode"/>
+          <w:sz w:val="18"/>
+          <w:szCs w:val="18"/>
+        </w:rPr>
+        <w:t>}</w:t>
       </w:r>
       <w:r>
         <w:rPr>
@@ -4326,7 +5431,25 @@
           <w:sz w:val="18"/>
           <w:szCs w:val="18"/>
         </w:rPr>
-        <w:t xml:space="preserve">{arbeit} </w:t>
+        <w:t>{</w:t>
+      </w:r>
+      <w:proofErr w:type="spellStart"/>
+      <w:r>
+        <w:rPr>
+          <w:rFonts w:ascii="Lucida Sans Unicode" w:hAnsi="Lucida Sans Unicode" w:cs="Lucida Sans Unicode"/>
+          <w:sz w:val="18"/>
+          <w:szCs w:val="18"/>
+        </w:rPr>
+        <w:t>arbeit</w:t>
+      </w:r>
+      <w:proofErr w:type="spellEnd"/>
+      <w:r>
+        <w:rPr>
+          <w:rFonts w:ascii="Lucida Sans Unicode" w:hAnsi="Lucida Sans Unicode" w:cs="Lucida Sans Unicode"/>
+          <w:sz w:val="18"/>
+          <w:szCs w:val="18"/>
+        </w:rPr>
+        <w:t xml:space="preserve">} </w:t>
       </w:r>
       <w:r>
         <w:rPr>
@@ -4500,6 +5623,7 @@
           <w:szCs w:val="18"/>
         </w:rPr>
       </w:pPr>
+      <w:proofErr w:type="spellStart"/>
       <w:r>
         <w:rPr>
           <w:rFonts w:ascii="Lucida Sans Unicode" w:hAnsi="Lucida Sans Unicode" w:cs="Lucida Sans Unicode"/>
@@ -4510,6 +5634,7 @@
         </w:rPr>
         <w:t>cMRT</w:t>
       </w:r>
+      <w:proofErr w:type="spellEnd"/>
       <w:r>
         <w:rPr>
           <w:rFonts w:ascii="Lucida Sans Unicode" w:hAnsi="Lucida Sans Unicode" w:cs="Lucida Sans Unicode"/>
@@ -4658,7 +5783,25 @@
           <w:sz w:val="18"/>
           <w:szCs w:val="18"/>
         </w:rPr>
-        <w:t>{groesse}</w:t>
+        <w:t>{</w:t>
+      </w:r>
+      <w:proofErr w:type="spellStart"/>
+      <w:r>
+        <w:rPr>
+          <w:rFonts w:ascii="Lucida Sans Unicode" w:hAnsi="Lucida Sans Unicode" w:cs="Lucida Sans Unicode"/>
+          <w:sz w:val="18"/>
+          <w:szCs w:val="18"/>
+        </w:rPr>
+        <w:t>groesse</w:t>
+      </w:r>
+      <w:proofErr w:type="spellEnd"/>
+      <w:r>
+        <w:rPr>
+          <w:rFonts w:ascii="Lucida Sans Unicode" w:hAnsi="Lucida Sans Unicode" w:cs="Lucida Sans Unicode"/>
+          <w:sz w:val="18"/>
+          <w:szCs w:val="18"/>
+        </w:rPr>
+        <w:t>}</w:t>
       </w:r>
       <w:r>
         <w:rPr>
@@ -4682,7 +5825,25 @@
           <w:sz w:val="18"/>
           <w:szCs w:val="18"/>
         </w:rPr>
-        <w:t xml:space="preserve"> {gewicht} k</w:t>
+        <w:t xml:space="preserve"> {</w:t>
+      </w:r>
+      <w:proofErr w:type="spellStart"/>
+      <w:r>
+        <w:rPr>
+          <w:rFonts w:ascii="Lucida Sans Unicode" w:hAnsi="Lucida Sans Unicode" w:cs="Lucida Sans Unicode"/>
+          <w:sz w:val="18"/>
+          <w:szCs w:val="18"/>
+        </w:rPr>
+        <w:t>gewicht</w:t>
+      </w:r>
+      <w:proofErr w:type="spellEnd"/>
+      <w:r>
+        <w:rPr>
+          <w:rFonts w:ascii="Lucida Sans Unicode" w:hAnsi="Lucida Sans Unicode" w:cs="Lucida Sans Unicode"/>
+          <w:sz w:val="18"/>
+          <w:szCs w:val="18"/>
+        </w:rPr>
+        <w:t>} k</w:t>
       </w:r>
       <w:r>
         <w:rPr>
@@ -4810,15 +5971,51 @@
           <w:sz w:val="18"/>
           <w:szCs w:val="18"/>
         </w:rPr>
-        <w:t>{blutdruck}</w:t>
-      </w:r>
-      <w:r>
-        <w:rPr>
-          <w:rFonts w:ascii="Lucida Sans Unicode" w:hAnsi="Lucida Sans Unicode" w:cs="Lucida Sans Unicode"/>
-          <w:sz w:val="18"/>
-          <w:szCs w:val="18"/>
-        </w:rPr>
-        <w:t xml:space="preserve"> mmHg. </w:t>
+        <w:t>{</w:t>
+      </w:r>
+      <w:proofErr w:type="spellStart"/>
+      <w:r>
+        <w:rPr>
+          <w:rFonts w:ascii="Lucida Sans Unicode" w:hAnsi="Lucida Sans Unicode" w:cs="Lucida Sans Unicode"/>
+          <w:sz w:val="18"/>
+          <w:szCs w:val="18"/>
+        </w:rPr>
+        <w:t>blutdruck</w:t>
+      </w:r>
+      <w:proofErr w:type="spellEnd"/>
+      <w:r>
+        <w:rPr>
+          <w:rFonts w:ascii="Lucida Sans Unicode" w:hAnsi="Lucida Sans Unicode" w:cs="Lucida Sans Unicode"/>
+          <w:sz w:val="18"/>
+          <w:szCs w:val="18"/>
+        </w:rPr>
+        <w:t>}</w:t>
+      </w:r>
+      <w:r>
+        <w:rPr>
+          <w:rFonts w:ascii="Lucida Sans Unicode" w:hAnsi="Lucida Sans Unicode" w:cs="Lucida Sans Unicode"/>
+          <w:sz w:val="18"/>
+          <w:szCs w:val="18"/>
+        </w:rPr>
+        <w:t xml:space="preserve"> </w:t>
+      </w:r>
+      <w:proofErr w:type="spellStart"/>
+      <w:r>
+        <w:rPr>
+          <w:rFonts w:ascii="Lucida Sans Unicode" w:hAnsi="Lucida Sans Unicode" w:cs="Lucida Sans Unicode"/>
+          <w:sz w:val="18"/>
+          <w:szCs w:val="18"/>
+        </w:rPr>
+        <w:t>mmHg</w:t>
+      </w:r>
+      <w:proofErr w:type="spellEnd"/>
+      <w:r>
+        <w:rPr>
+          <w:rFonts w:ascii="Lucida Sans Unicode" w:hAnsi="Lucida Sans Unicode" w:cs="Lucida Sans Unicode"/>
+          <w:sz w:val="18"/>
+          <w:szCs w:val="18"/>
+        </w:rPr>
+        <w:t xml:space="preserve">. </w:t>
       </w:r>
       <w:r>
         <w:rPr>
@@ -4834,7 +6031,25 @@
           <w:sz w:val="18"/>
           <w:szCs w:val="18"/>
         </w:rPr>
-        <w:t xml:space="preserve">. Kein Druck- oder Klopfschmerz. Die Nierenlager sind nicht klopfschmerzhaft. Es findet sich ein unauffälliger peripherer Pulsstatus. Keine zervikale Lymphknotenschwellung. Keine Varikosis, </w:t>
+        <w:t xml:space="preserve">. Kein Druck- oder Klopfschmerz. Die Nierenlager sind nicht klopfschmerzhaft. Es findet sich ein unauffälliger peripherer Pulsstatus. Keine zervikale Lymphknotenschwellung. Keine </w:t>
+      </w:r>
+      <w:proofErr w:type="spellStart"/>
+      <w:r>
+        <w:rPr>
+          <w:rFonts w:ascii="Lucida Sans Unicode" w:hAnsi="Lucida Sans Unicode" w:cs="Lucida Sans Unicode"/>
+          <w:sz w:val="18"/>
+          <w:szCs w:val="18"/>
+        </w:rPr>
+        <w:t>Varikosis</w:t>
+      </w:r>
+      <w:proofErr w:type="spellEnd"/>
+      <w:r>
+        <w:rPr>
+          <w:rFonts w:ascii="Lucida Sans Unicode" w:hAnsi="Lucida Sans Unicode" w:cs="Lucida Sans Unicode"/>
+          <w:sz w:val="18"/>
+          <w:szCs w:val="18"/>
+        </w:rPr>
+        <w:t xml:space="preserve">, </w:t>
       </w:r>
       <w:r>
         <w:rPr>
@@ -4850,7 +6065,25 @@
           <w:sz w:val="18"/>
           <w:szCs w:val="18"/>
         </w:rPr>
-        <w:t>{anrede} {nachname}</w:t>
+        <w:t>{anrede} {</w:t>
+      </w:r>
+      <w:proofErr w:type="spellStart"/>
+      <w:r>
+        <w:rPr>
+          <w:rFonts w:ascii="Lucida Sans Unicode" w:hAnsi="Lucida Sans Unicode" w:cs="Lucida Sans Unicode"/>
+          <w:sz w:val="18"/>
+          <w:szCs w:val="18"/>
+        </w:rPr>
+        <w:t>nachname</w:t>
+      </w:r>
+      <w:proofErr w:type="spellEnd"/>
+      <w:r>
+        <w:rPr>
+          <w:rFonts w:ascii="Lucida Sans Unicode" w:hAnsi="Lucida Sans Unicode" w:cs="Lucida Sans Unicode"/>
+          <w:sz w:val="18"/>
+          <w:szCs w:val="18"/>
+        </w:rPr>
+        <w:t>}</w:t>
       </w:r>
       <w:r>
         <w:rPr>
@@ -4883,7 +6116,27 @@
           <w:sz w:val="18"/>
           <w:szCs w:val="18"/>
         </w:rPr>
-        <w:t>Die Schulter-Nacken Muskulatur ist im Tonus erhöht und verspannt. Es findet sich eine lokale Allodynie und Hyperpathie der Schulter-Nacken -Muskulatur.</w:t>
+        <w:t xml:space="preserve">Die Schulter-Nacken Muskulatur ist im Tonus erhöht und verspannt. Es findet sich eine lokale Allodynie und </w:t>
+      </w:r>
+      <w:proofErr w:type="spellStart"/>
+      <w:r>
+        <w:rPr>
+          <w:rFonts w:ascii="Lucida Sans Unicode" w:hAnsi="Lucida Sans Unicode" w:cs="Lucida Sans Unicode"/>
+          <w:color w:val="000000"/>
+          <w:sz w:val="18"/>
+          <w:szCs w:val="18"/>
+        </w:rPr>
+        <w:t>Hyperpathie</w:t>
+      </w:r>
+      <w:proofErr w:type="spellEnd"/>
+      <w:r>
+        <w:rPr>
+          <w:rFonts w:ascii="Lucida Sans Unicode" w:hAnsi="Lucida Sans Unicode" w:cs="Lucida Sans Unicode"/>
+          <w:color w:val="000000"/>
+          <w:sz w:val="18"/>
+          <w:szCs w:val="18"/>
+        </w:rPr>
+        <w:t xml:space="preserve"> der Schulter-Nacken -Muskulatur.</w:t>
       </w:r>
       <w:r>
         <w:rPr>
@@ -4937,7 +6190,61 @@
           <w:sz w:val="18"/>
           <w:szCs w:val="18"/>
         </w:rPr>
-        <w:t xml:space="preserve">: Keine Meningismuszeichen, Kopf frei beweglich, kein Kalottenklopfschmerz, NAP frei. Kein Karotiden-Strömungsgeräusch, Arteria temporalis nicht druckdolent. </w:t>
+        <w:t xml:space="preserve">: Keine </w:t>
+      </w:r>
+      <w:proofErr w:type="spellStart"/>
+      <w:r>
+        <w:rPr>
+          <w:rFonts w:ascii="Lucida Sans Unicode" w:hAnsi="Lucida Sans Unicode" w:cs="Lucida Sans Unicode"/>
+          <w:sz w:val="18"/>
+          <w:szCs w:val="18"/>
+        </w:rPr>
+        <w:t>Meningismuszeichen</w:t>
+      </w:r>
+      <w:proofErr w:type="spellEnd"/>
+      <w:r>
+        <w:rPr>
+          <w:rFonts w:ascii="Lucida Sans Unicode" w:hAnsi="Lucida Sans Unicode" w:cs="Lucida Sans Unicode"/>
+          <w:sz w:val="18"/>
+          <w:szCs w:val="18"/>
+        </w:rPr>
+        <w:t xml:space="preserve">, Kopf frei beweglich, kein </w:t>
+      </w:r>
+      <w:proofErr w:type="spellStart"/>
+      <w:r>
+        <w:rPr>
+          <w:rFonts w:ascii="Lucida Sans Unicode" w:hAnsi="Lucida Sans Unicode" w:cs="Lucida Sans Unicode"/>
+          <w:sz w:val="18"/>
+          <w:szCs w:val="18"/>
+        </w:rPr>
+        <w:t>Kalottenklopfschmerz</w:t>
+      </w:r>
+      <w:proofErr w:type="spellEnd"/>
+      <w:r>
+        <w:rPr>
+          <w:rFonts w:ascii="Lucida Sans Unicode" w:hAnsi="Lucida Sans Unicode" w:cs="Lucida Sans Unicode"/>
+          <w:sz w:val="18"/>
+          <w:szCs w:val="18"/>
+        </w:rPr>
+        <w:t xml:space="preserve">, NAP frei. Kein Karotiden-Strömungsgeräusch, </w:t>
+      </w:r>
+      <w:proofErr w:type="spellStart"/>
+      <w:r>
+        <w:rPr>
+          <w:rFonts w:ascii="Lucida Sans Unicode" w:hAnsi="Lucida Sans Unicode" w:cs="Lucida Sans Unicode"/>
+          <w:sz w:val="18"/>
+          <w:szCs w:val="18"/>
+        </w:rPr>
+        <w:t>Arteria</w:t>
+      </w:r>
+      <w:proofErr w:type="spellEnd"/>
+      <w:r>
+        <w:rPr>
+          <w:rFonts w:ascii="Lucida Sans Unicode" w:hAnsi="Lucida Sans Unicode" w:cs="Lucida Sans Unicode"/>
+          <w:sz w:val="18"/>
+          <w:szCs w:val="18"/>
+        </w:rPr>
+        <w:t xml:space="preserve"> temporalis nicht druckdolent. </w:t>
       </w:r>
       <w:r>
         <w:rPr>
@@ -5005,7 +6312,25 @@
           <w:sz w:val="18"/>
           <w:szCs w:val="18"/>
         </w:rPr>
-        <w:t xml:space="preserve"> FNV und KHV beidseits metrisch, Eudiadochokinese. Romberg-Stehversuch sicher, keine Drehtendenz im Unterberger-Tretversuch. </w:t>
+        <w:t xml:space="preserve"> FNV und KHV beidseits metrisch, </w:t>
+      </w:r>
+      <w:proofErr w:type="spellStart"/>
+      <w:r>
+        <w:rPr>
+          <w:rFonts w:ascii="Lucida Sans Unicode" w:hAnsi="Lucida Sans Unicode" w:cs="Lucida Sans Unicode"/>
+          <w:sz w:val="18"/>
+          <w:szCs w:val="18"/>
+        </w:rPr>
+        <w:t>Eudiadochokinese</w:t>
+      </w:r>
+      <w:proofErr w:type="spellEnd"/>
+      <w:r>
+        <w:rPr>
+          <w:rFonts w:ascii="Lucida Sans Unicode" w:hAnsi="Lucida Sans Unicode" w:cs="Lucida Sans Unicode"/>
+          <w:sz w:val="18"/>
+          <w:szCs w:val="18"/>
+        </w:rPr>
+        <w:t xml:space="preserve">. Romberg-Stehversuch sicher, keine Drehtendenz im Unterberger-Tretversuch. </w:t>
       </w:r>
       <w:r>
         <w:rPr>
@@ -5065,7 +6390,25 @@
           <w:sz w:val="18"/>
           <w:szCs w:val="18"/>
         </w:rPr>
-        <w:t>{anrede} {nachname}</w:t>
+        <w:t>{anrede} {</w:t>
+      </w:r>
+      <w:proofErr w:type="spellStart"/>
+      <w:r>
+        <w:rPr>
+          <w:rFonts w:ascii="Lucida Sans Unicode" w:hAnsi="Lucida Sans Unicode" w:cs="Lucida Sans Unicode"/>
+          <w:sz w:val="18"/>
+          <w:szCs w:val="18"/>
+        </w:rPr>
+        <w:t>nachname</w:t>
+      </w:r>
+      <w:proofErr w:type="spellEnd"/>
+      <w:r>
+        <w:rPr>
+          <w:rFonts w:ascii="Lucida Sans Unicode" w:hAnsi="Lucida Sans Unicode" w:cs="Lucida Sans Unicode"/>
+          <w:sz w:val="18"/>
+          <w:szCs w:val="18"/>
+        </w:rPr>
+        <w:t>}</w:t>
       </w:r>
       <w:r>
         <w:rPr>
@@ -5105,7 +6448,25 @@
           <w:sz w:val="18"/>
           <w:szCs w:val="18"/>
         </w:rPr>
-        <w:t>{patient}</w:t>
+        <w:t>{</w:t>
+      </w:r>
+      <w:proofErr w:type="spellStart"/>
+      <w:r>
+        <w:rPr>
+          <w:rFonts w:ascii="Lucida Sans Unicode" w:hAnsi="Lucida Sans Unicode" w:cs="Lucida Sans Unicode"/>
+          <w:sz w:val="18"/>
+          <w:szCs w:val="18"/>
+        </w:rPr>
+        <w:t>patient</w:t>
+      </w:r>
+      <w:proofErr w:type="spellEnd"/>
+      <w:r>
+        <w:rPr>
+          <w:rFonts w:ascii="Lucida Sans Unicode" w:hAnsi="Lucida Sans Unicode" w:cs="Lucida Sans Unicode"/>
+          <w:sz w:val="18"/>
+          <w:szCs w:val="18"/>
+        </w:rPr>
+        <w:t>}</w:t>
       </w:r>
       <w:r>
         <w:rPr>
@@ -5239,8 +6600,9 @@
           <w:szCs w:val="18"/>
           <w:highlight w:val="yellow"/>
         </w:rPr>
-        <w:t>{aufnahme}</w:t>
-      </w:r>
+        <w:t>{</w:t>
+      </w:r>
+      <w:proofErr w:type="spellStart"/>
       <w:r>
         <w:rPr>
           <w:rFonts w:ascii="Lucida Sans Unicode" w:hAnsi="Lucida Sans Unicode" w:cs="Lucida Sans Unicode"/>
@@ -5250,8 +6612,9 @@
           <w:szCs w:val="18"/>
           <w:highlight w:val="yellow"/>
         </w:rPr>
-        <w:t>):</w:t>
-      </w:r>
+        <w:t>aufnahme</w:t>
+      </w:r>
+      <w:proofErr w:type="spellEnd"/>
       <w:r>
         <w:rPr>
           <w:rFonts w:ascii="Lucida Sans Unicode" w:hAnsi="Lucida Sans Unicode" w:cs="Lucida Sans Unicode"/>
@@ -5261,6 +6624,28 @@
           <w:szCs w:val="18"/>
           <w:highlight w:val="yellow"/>
         </w:rPr>
+        <w:t>}</w:t>
+      </w:r>
+      <w:r>
+        <w:rPr>
+          <w:rFonts w:ascii="Lucida Sans Unicode" w:hAnsi="Lucida Sans Unicode" w:cs="Lucida Sans Unicode"/>
+          <w:b/>
+          <w:bCs/>
+          <w:sz w:val="18"/>
+          <w:szCs w:val="18"/>
+          <w:highlight w:val="yellow"/>
+        </w:rPr>
+        <w:t>):</w:t>
+      </w:r>
+      <w:r>
+        <w:rPr>
+          <w:rFonts w:ascii="Lucida Sans Unicode" w:hAnsi="Lucida Sans Unicode" w:cs="Lucida Sans Unicode"/>
+          <w:b/>
+          <w:bCs/>
+          <w:sz w:val="18"/>
+          <w:szCs w:val="18"/>
+          <w:highlight w:val="yellow"/>
+        </w:rPr>
         <w:t xml:space="preserve"> </w:t>
       </w:r>
       <w:r>
@@ -5360,8 +6745,9 @@
           <w:szCs w:val="18"/>
           <w:highlight w:val="yellow"/>
         </w:rPr>
-        <w:t>/min, QTc</w:t>
-      </w:r>
+        <w:t xml:space="preserve">/min, </w:t>
+      </w:r>
+      <w:proofErr w:type="spellStart"/>
       <w:r>
         <w:rPr>
           <w:rFonts w:ascii="Lucida Sans Unicode" w:hAnsi="Lucida Sans Unicode" w:cs="Lucida Sans Unicode"/>
@@ -5369,6 +6755,16 @@
           <w:szCs w:val="18"/>
           <w:highlight w:val="yellow"/>
         </w:rPr>
+        <w:t>QTc</w:t>
+      </w:r>
+      <w:proofErr w:type="spellEnd"/>
+      <w:r>
+        <w:rPr>
+          <w:rFonts w:ascii="Lucida Sans Unicode" w:hAnsi="Lucida Sans Unicode" w:cs="Lucida Sans Unicode"/>
+          <w:sz w:val="18"/>
+          <w:szCs w:val="18"/>
+          <w:highlight w:val="yellow"/>
+        </w:rPr>
         <w:t xml:space="preserve"> </w:t>
       </w:r>
       <w:r>
@@ -5407,6 +6803,7 @@
         </w:rPr>
         <w:fldChar w:fldCharType="end"/>
       </w:r>
+      <w:proofErr w:type="spellStart"/>
       <w:r>
         <w:rPr>
           <w:rFonts w:ascii="Lucida Sans Unicode" w:hAnsi="Lucida Sans Unicode" w:cs="Lucida Sans Unicode"/>
@@ -5414,8 +6811,9 @@
           <w:szCs w:val="18"/>
           <w:highlight w:val="yellow"/>
         </w:rPr>
-        <w:t xml:space="preserve">ms. Keine </w:t>
-      </w:r>
+        <w:t>ms.</w:t>
+      </w:r>
+      <w:proofErr w:type="spellEnd"/>
       <w:r>
         <w:rPr>
           <w:rFonts w:ascii="Lucida Sans Unicode" w:hAnsi="Lucida Sans Unicode" w:cs="Lucida Sans Unicode"/>
@@ -5423,6 +6821,15 @@
           <w:szCs w:val="18"/>
           <w:highlight w:val="yellow"/>
         </w:rPr>
+        <w:t xml:space="preserve"> Keine </w:t>
+      </w:r>
+      <w:r>
+        <w:rPr>
+          <w:rFonts w:ascii="Lucida Sans Unicode" w:hAnsi="Lucida Sans Unicode" w:cs="Lucida Sans Unicode"/>
+          <w:sz w:val="18"/>
+          <w:szCs w:val="18"/>
+          <w:highlight w:val="yellow"/>
+        </w:rPr>
         <w:t xml:space="preserve">akuten </w:t>
       </w:r>
       <w:r>
@@ -5432,7 +6839,27 @@
           <w:szCs w:val="18"/>
           <w:highlight w:val="yellow"/>
         </w:rPr>
-        <w:t>Erregungsausbreitungs- und -rückbildungsstörungen.</w:t>
+        <w:t>Erregungsausbreitungs- und -</w:t>
+      </w:r>
+      <w:proofErr w:type="spellStart"/>
+      <w:r>
+        <w:rPr>
+          <w:rFonts w:ascii="Lucida Sans Unicode" w:hAnsi="Lucida Sans Unicode" w:cs="Lucida Sans Unicode"/>
+          <w:sz w:val="18"/>
+          <w:szCs w:val="18"/>
+          <w:highlight w:val="yellow"/>
+        </w:rPr>
+        <w:t>rückbildungsstörungen</w:t>
+      </w:r>
+      <w:proofErr w:type="spellEnd"/>
+      <w:r>
+        <w:rPr>
+          <w:rFonts w:ascii="Lucida Sans Unicode" w:hAnsi="Lucida Sans Unicode" w:cs="Lucida Sans Unicode"/>
+          <w:sz w:val="18"/>
+          <w:szCs w:val="18"/>
+          <w:highlight w:val="yellow"/>
+        </w:rPr>
+        <w:t>.</w:t>
       </w:r>
     </w:p>
     <w:p>
@@ -5482,8 +6909,9 @@
           <w:szCs w:val="18"/>
           <w:highlight w:val="yellow"/>
         </w:rPr>
-        <w:t>{ekg</w:t>
-      </w:r>
+        <w:t>{</w:t>
+      </w:r>
+      <w:proofErr w:type="spellStart"/>
       <w:r>
         <w:rPr>
           <w:rFonts w:ascii="Lucida Sans Unicode" w:hAnsi="Lucida Sans Unicode" w:cs="Lucida Sans Unicode"/>
@@ -5493,8 +6921,20 @@
           <w:szCs w:val="18"/>
           <w:highlight w:val="yellow"/>
         </w:rPr>
+        <w:t>ekg</w:t>
+      </w:r>
+      <w:r>
+        <w:rPr>
+          <w:rFonts w:ascii="Lucida Sans Unicode" w:hAnsi="Lucida Sans Unicode" w:cs="Lucida Sans Unicode"/>
+          <w:b/>
+          <w:bCs/>
+          <w:sz w:val="18"/>
+          <w:szCs w:val="18"/>
+          <w:highlight w:val="yellow"/>
+        </w:rPr>
         <w:t>_zeit</w:t>
       </w:r>
+      <w:proofErr w:type="spellEnd"/>
       <w:r>
         <w:rPr>
           <w:rFonts w:ascii="Lucida Sans Unicode" w:hAnsi="Lucida Sans Unicode" w:cs="Lucida Sans Unicode"/>
@@ -5567,7 +7007,6 @@
           <w:sz w:val="18"/>
           <w:szCs w:val="18"/>
         </w:rPr>
-        <w:lastRenderedPageBreak/>
         <w:t>Therapie und Verlauf:</w:t>
       </w:r>
       <w:r>
@@ -5608,7 +7047,25 @@
           <w:sz w:val="18"/>
           <w:szCs w:val="18"/>
         </w:rPr>
-        <w:t>{nachname}</w:t>
+        <w:t>{</w:t>
+      </w:r>
+      <w:proofErr w:type="spellStart"/>
+      <w:r>
+        <w:rPr>
+          <w:rFonts w:ascii="Lucida Sans Unicode" w:hAnsi="Lucida Sans Unicode" w:cs="Lucida Sans Unicode"/>
+          <w:sz w:val="18"/>
+          <w:szCs w:val="18"/>
+        </w:rPr>
+        <w:t>nachname</w:t>
+      </w:r>
+      <w:proofErr w:type="spellEnd"/>
+      <w:r>
+        <w:rPr>
+          <w:rFonts w:ascii="Lucida Sans Unicode" w:hAnsi="Lucida Sans Unicode" w:cs="Lucida Sans Unicode"/>
+          <w:sz w:val="18"/>
+          <w:szCs w:val="18"/>
+        </w:rPr>
+        <w:t>}</w:t>
       </w:r>
       <w:r>
         <w:rPr>
@@ -5692,7 +7149,25 @@
           <w:sz w:val="18"/>
           <w:szCs w:val="18"/>
         </w:rPr>
-        <w:t>{pause_dauer}</w:t>
+        <w:t>{</w:t>
+      </w:r>
+      <w:proofErr w:type="spellStart"/>
+      <w:r>
+        <w:rPr>
+          <w:rFonts w:ascii="Lucida Sans Unicode" w:hAnsi="Lucida Sans Unicode" w:cs="Lucida Sans Unicode"/>
+          <w:sz w:val="18"/>
+          <w:szCs w:val="18"/>
+        </w:rPr>
+        <w:t>pause_dauer</w:t>
+      </w:r>
+      <w:proofErr w:type="spellEnd"/>
+      <w:r>
+        <w:rPr>
+          <w:rFonts w:ascii="Lucida Sans Unicode" w:hAnsi="Lucida Sans Unicode" w:cs="Lucida Sans Unicode"/>
+          <w:sz w:val="18"/>
+          <w:szCs w:val="18"/>
+        </w:rPr>
+        <w:t>}</w:t>
       </w:r>
       <w:r>
         <w:rPr>
@@ -5716,7 +7191,25 @@
           <w:sz w:val="18"/>
           <w:szCs w:val="18"/>
         </w:rPr>
-        <w:t>{entlassung}</w:t>
+        <w:t>{</w:t>
+      </w:r>
+      <w:proofErr w:type="spellStart"/>
+      <w:r>
+        <w:rPr>
+          <w:rFonts w:ascii="Lucida Sans Unicode" w:hAnsi="Lucida Sans Unicode" w:cs="Lucida Sans Unicode"/>
+          <w:sz w:val="18"/>
+          <w:szCs w:val="18"/>
+        </w:rPr>
+        <w:t>entlassung</w:t>
+      </w:r>
+      <w:proofErr w:type="spellEnd"/>
+      <w:r>
+        <w:rPr>
+          <w:rFonts w:ascii="Lucida Sans Unicode" w:hAnsi="Lucida Sans Unicode" w:cs="Lucida Sans Unicode"/>
+          <w:sz w:val="18"/>
+          <w:szCs w:val="18"/>
+        </w:rPr>
+        <w:t>}</w:t>
       </w:r>
       <w:r>
         <w:rPr>
@@ -5748,15 +7241,33 @@
           <w:sz w:val="18"/>
           <w:szCs w:val="18"/>
         </w:rPr>
-        <w:t>{pause_</w:t>
-      </w:r>
-      <w:r>
-        <w:rPr>
-          <w:rFonts w:ascii="Lucida Sans Unicode" w:hAnsi="Lucida Sans Unicode" w:cs="Lucida Sans Unicode"/>
-          <w:sz w:val="18"/>
-          <w:szCs w:val="18"/>
-        </w:rPr>
-        <w:t>rebound}</w:t>
+        <w:t>{</w:t>
+      </w:r>
+      <w:proofErr w:type="spellStart"/>
+      <w:r>
+        <w:rPr>
+          <w:rFonts w:ascii="Lucida Sans Unicode" w:hAnsi="Lucida Sans Unicode" w:cs="Lucida Sans Unicode"/>
+          <w:sz w:val="18"/>
+          <w:szCs w:val="18"/>
+        </w:rPr>
+        <w:t>pause_</w:t>
+      </w:r>
+      <w:r>
+        <w:rPr>
+          <w:rFonts w:ascii="Lucida Sans Unicode" w:hAnsi="Lucida Sans Unicode" w:cs="Lucida Sans Unicode"/>
+          <w:sz w:val="18"/>
+          <w:szCs w:val="18"/>
+        </w:rPr>
+        <w:t>rebound</w:t>
+      </w:r>
+      <w:proofErr w:type="spellEnd"/>
+      <w:r>
+        <w:rPr>
+          <w:rFonts w:ascii="Lucida Sans Unicode" w:hAnsi="Lucida Sans Unicode" w:cs="Lucida Sans Unicode"/>
+          <w:sz w:val="18"/>
+          <w:szCs w:val="18"/>
+        </w:rPr>
+        <w:t>}</w:t>
       </w:r>
       <w:r>
         <w:rPr>
@@ -5803,7 +7314,25 @@
           <w:sz w:val="18"/>
           <w:szCs w:val="18"/>
         </w:rPr>
-        <w:t>{pause_cortison}</w:t>
+        <w:t>{</w:t>
+      </w:r>
+      <w:proofErr w:type="spellStart"/>
+      <w:r>
+        <w:rPr>
+          <w:rFonts w:ascii="Lucida Sans Unicode" w:hAnsi="Lucida Sans Unicode" w:cs="Lucida Sans Unicode"/>
+          <w:sz w:val="18"/>
+          <w:szCs w:val="18"/>
+        </w:rPr>
+        <w:t>pause_cortison</w:t>
+      </w:r>
+      <w:proofErr w:type="spellEnd"/>
+      <w:r>
+        <w:rPr>
+          <w:rFonts w:ascii="Lucida Sans Unicode" w:hAnsi="Lucida Sans Unicode" w:cs="Lucida Sans Unicode"/>
+          <w:sz w:val="18"/>
+          <w:szCs w:val="18"/>
+        </w:rPr>
+        <w:t>}</w:t>
       </w:r>
     </w:p>
     <w:p>
@@ -5861,7 +7390,25 @@
           <w:sz w:val="18"/>
           <w:szCs w:val="18"/>
         </w:rPr>
-        <w:t>{patient}</w:t>
+        <w:t>{</w:t>
+      </w:r>
+      <w:proofErr w:type="spellStart"/>
+      <w:r>
+        <w:rPr>
+          <w:rFonts w:ascii="Lucida Sans Unicode" w:hAnsi="Lucida Sans Unicode" w:cs="Lucida Sans Unicode"/>
+          <w:sz w:val="18"/>
+          <w:szCs w:val="18"/>
+        </w:rPr>
+        <w:t>patient</w:t>
+      </w:r>
+      <w:proofErr w:type="spellEnd"/>
+      <w:r>
+        <w:rPr>
+          <w:rFonts w:ascii="Lucida Sans Unicode" w:hAnsi="Lucida Sans Unicode" w:cs="Lucida Sans Unicode"/>
+          <w:sz w:val="18"/>
+          <w:szCs w:val="18"/>
+        </w:rPr>
+        <w:t>}</w:t>
       </w:r>
       <w:r>
         <w:rPr>
@@ -6046,8 +7593,9 @@
           <w:szCs w:val="18"/>
           <w:highlight w:val="yellow"/>
         </w:rPr>
-        <w:t>Zur Beeinflussung der erhöhten perikranialen Schmerzempfindlichkeit sowie zur Attackenkupierung erfolgte eine triggerpunkt-gesteuerte lokale Infiltrationsbehandlung mit Dexamethason 8 mg und Ca</w:t>
-      </w:r>
+        <w:t xml:space="preserve">Zur Beeinflussung der erhöhten </w:t>
+      </w:r>
+      <w:proofErr w:type="spellStart"/>
       <w:r>
         <w:rPr>
           <w:rFonts w:ascii="Lucida Sans Unicode" w:hAnsi="Lucida Sans Unicode" w:cs="Lucida Sans Unicode"/>
@@ -6055,6 +7603,75 @@
           <w:szCs w:val="18"/>
           <w:highlight w:val="yellow"/>
         </w:rPr>
+        <w:t>perikranialen</w:t>
+      </w:r>
+      <w:proofErr w:type="spellEnd"/>
+      <w:r>
+        <w:rPr>
+          <w:rFonts w:ascii="Lucida Sans Unicode" w:hAnsi="Lucida Sans Unicode" w:cs="Lucida Sans Unicode"/>
+          <w:sz w:val="18"/>
+          <w:szCs w:val="18"/>
+          <w:highlight w:val="yellow"/>
+        </w:rPr>
+        <w:t xml:space="preserve"> Schmerzempfindlichkeit sowie zur </w:t>
+      </w:r>
+      <w:proofErr w:type="spellStart"/>
+      <w:r>
+        <w:rPr>
+          <w:rFonts w:ascii="Lucida Sans Unicode" w:hAnsi="Lucida Sans Unicode" w:cs="Lucida Sans Unicode"/>
+          <w:sz w:val="18"/>
+          <w:szCs w:val="18"/>
+          <w:highlight w:val="yellow"/>
+        </w:rPr>
+        <w:t>Attackenkupierung</w:t>
+      </w:r>
+      <w:proofErr w:type="spellEnd"/>
+      <w:r>
+        <w:rPr>
+          <w:rFonts w:ascii="Lucida Sans Unicode" w:hAnsi="Lucida Sans Unicode" w:cs="Lucida Sans Unicode"/>
+          <w:sz w:val="18"/>
+          <w:szCs w:val="18"/>
+          <w:highlight w:val="yellow"/>
+        </w:rPr>
+        <w:t xml:space="preserve"> erfolgte eine </w:t>
+      </w:r>
+      <w:proofErr w:type="spellStart"/>
+      <w:r>
+        <w:rPr>
+          <w:rFonts w:ascii="Lucida Sans Unicode" w:hAnsi="Lucida Sans Unicode" w:cs="Lucida Sans Unicode"/>
+          <w:sz w:val="18"/>
+          <w:szCs w:val="18"/>
+          <w:highlight w:val="yellow"/>
+        </w:rPr>
+        <w:t>triggerpunkt</w:t>
+      </w:r>
+      <w:proofErr w:type="spellEnd"/>
+      <w:r>
+        <w:rPr>
+          <w:rFonts w:ascii="Lucida Sans Unicode" w:hAnsi="Lucida Sans Unicode" w:cs="Lucida Sans Unicode"/>
+          <w:sz w:val="18"/>
+          <w:szCs w:val="18"/>
+          <w:highlight w:val="yellow"/>
+        </w:rPr>
+        <w:t xml:space="preserve">-gesteuerte lokale Infiltrationsbehandlung mit Dexamethason 8 mg und </w:t>
+      </w:r>
+      <w:proofErr w:type="spellStart"/>
+      <w:r>
+        <w:rPr>
+          <w:rFonts w:ascii="Lucida Sans Unicode" w:hAnsi="Lucida Sans Unicode" w:cs="Lucida Sans Unicode"/>
+          <w:sz w:val="18"/>
+          <w:szCs w:val="18"/>
+          <w:highlight w:val="yellow"/>
+        </w:rPr>
+        <w:t>Ca</w:t>
+      </w:r>
+      <w:r>
+        <w:rPr>
+          <w:rFonts w:ascii="Lucida Sans Unicode" w:hAnsi="Lucida Sans Unicode" w:cs="Lucida Sans Unicode"/>
+          <w:sz w:val="18"/>
+          <w:szCs w:val="18"/>
+          <w:highlight w:val="yellow"/>
+        </w:rPr>
         <w:t>r</w:t>
       </w:r>
       <w:r>
@@ -6064,8 +7681,9 @@
           <w:szCs w:val="18"/>
           <w:highlight w:val="yellow"/>
         </w:rPr>
-        <w:t>bostesin 0,5%ig, von der</w:t>
-      </w:r>
+        <w:t>bostesin</w:t>
+      </w:r>
+      <w:proofErr w:type="spellEnd"/>
       <w:r>
         <w:rPr>
           <w:rFonts w:ascii="Lucida Sans Unicode" w:hAnsi="Lucida Sans Unicode" w:cs="Lucida Sans Unicode"/>
@@ -6073,7 +7691,36 @@
           <w:szCs w:val="18"/>
           <w:highlight w:val="yellow"/>
         </w:rPr>
-        <w:t xml:space="preserve"> {patient}</w:t>
+        <w:t xml:space="preserve"> 0,5%ig, von der</w:t>
+      </w:r>
+      <w:r>
+        <w:rPr>
+          <w:rFonts w:ascii="Lucida Sans Unicode" w:hAnsi="Lucida Sans Unicode" w:cs="Lucida Sans Unicode"/>
+          <w:sz w:val="18"/>
+          <w:szCs w:val="18"/>
+          <w:highlight w:val="yellow"/>
+        </w:rPr>
+        <w:t xml:space="preserve"> {</w:t>
+      </w:r>
+      <w:proofErr w:type="spellStart"/>
+      <w:r>
+        <w:rPr>
+          <w:rFonts w:ascii="Lucida Sans Unicode" w:hAnsi="Lucida Sans Unicode" w:cs="Lucida Sans Unicode"/>
+          <w:sz w:val="18"/>
+          <w:szCs w:val="18"/>
+          <w:highlight w:val="yellow"/>
+        </w:rPr>
+        <w:t>patient</w:t>
+      </w:r>
+      <w:proofErr w:type="spellEnd"/>
+      <w:r>
+        <w:rPr>
+          <w:rFonts w:ascii="Lucida Sans Unicode" w:hAnsi="Lucida Sans Unicode" w:cs="Lucida Sans Unicode"/>
+          <w:sz w:val="18"/>
+          <w:szCs w:val="18"/>
+          <w:highlight w:val="yellow"/>
+        </w:rPr>
+        <w:t>}</w:t>
       </w:r>
       <w:r>
         <w:rPr>
@@ -6118,7 +7765,25 @@
           <w:sz w:val="18"/>
           <w:szCs w:val="18"/>
         </w:rPr>
-        <w:t>{akut_empfehlung}</w:t>
+        <w:t>{</w:t>
+      </w:r>
+      <w:proofErr w:type="spellStart"/>
+      <w:r>
+        <w:rPr>
+          <w:rFonts w:ascii="Lucida Sans Unicode" w:hAnsi="Lucida Sans Unicode" w:cs="Lucida Sans Unicode"/>
+          <w:sz w:val="18"/>
+          <w:szCs w:val="18"/>
+        </w:rPr>
+        <w:t>akut_empfehlung</w:t>
+      </w:r>
+      <w:proofErr w:type="spellEnd"/>
+      <w:r>
+        <w:rPr>
+          <w:rFonts w:ascii="Lucida Sans Unicode" w:hAnsi="Lucida Sans Unicode" w:cs="Lucida Sans Unicode"/>
+          <w:sz w:val="18"/>
+          <w:szCs w:val="18"/>
+        </w:rPr>
+        <w:t>}</w:t>
       </w:r>
     </w:p>
     <w:p>
@@ -6156,6 +7821,7 @@
         </w:rPr>
         <w:t>{</w:t>
       </w:r>
+      <w:proofErr w:type="spellStart"/>
       <w:r>
         <w:rPr>
           <w:rFonts w:ascii="Lucida Sans Unicode" w:hAnsi="Lucida Sans Unicode" w:cs="Lucida Sans Unicode"/>
@@ -6170,7 +7836,16 @@
           <w:sz w:val="18"/>
           <w:szCs w:val="18"/>
         </w:rPr>
-        <w:t>aura_akut}</w:t>
+        <w:t>aura_akut</w:t>
+      </w:r>
+      <w:proofErr w:type="spellEnd"/>
+      <w:r>
+        <w:rPr>
+          <w:rFonts w:ascii="Lucida Sans Unicode" w:hAnsi="Lucida Sans Unicode" w:cs="Lucida Sans Unicode"/>
+          <w:sz w:val="18"/>
+          <w:szCs w:val="18"/>
+        </w:rPr>
+        <w:t>}</w:t>
       </w:r>
     </w:p>
     <w:p>
@@ -6205,7 +7880,23 @@
           <w:sz w:val="18"/>
           <w:szCs w:val="18"/>
         </w:rPr>
-        <w:t>{clusterbehandlung}</w:t>
+        <w:t>{</w:t>
+      </w:r>
+      <w:proofErr w:type="spellStart"/>
+      <w:r>
+        <w:rPr>
+          <w:sz w:val="18"/>
+          <w:szCs w:val="18"/>
+        </w:rPr>
+        <w:t>clusterbehandlung</w:t>
+      </w:r>
+      <w:proofErr w:type="spellEnd"/>
+      <w:r>
+        <w:rPr>
+          <w:sz w:val="18"/>
+          <w:szCs w:val="18"/>
+        </w:rPr>
+        <w:t>}</w:t>
       </w:r>
     </w:p>
     <w:p>
@@ -6251,7 +7942,25 @@
           <w:szCs w:val="18"/>
           <w:highlight w:val="cyan"/>
         </w:rPr>
-        <w:t xml:space="preserve"> wird ein niedrig- bis mäßigdosiertes Ausdauertraining (Ziel: 2-3x/Woche für 30-40 Minuten, z.B. Walking, Schwimmen, Fahrradfahren, Aquajogging) empfohlen. Zudem sollte ein Funktionstraining, ein niedrigdosiertes Krafttraining kombiniert mit Dehnübungen sowie Thai Qi oder Qi Gong oder Yoga zum Einsatz kommen.</w:t>
+        <w:t xml:space="preserve"> wird ein niedrig- bis </w:t>
+      </w:r>
+      <w:proofErr w:type="spellStart"/>
+      <w:r>
+        <w:rPr>
+          <w:sz w:val="18"/>
+          <w:szCs w:val="18"/>
+          <w:highlight w:val="cyan"/>
+        </w:rPr>
+        <w:t>mäßigdosiertes</w:t>
+      </w:r>
+      <w:proofErr w:type="spellEnd"/>
+      <w:r>
+        <w:rPr>
+          <w:sz w:val="18"/>
+          <w:szCs w:val="18"/>
+          <w:highlight w:val="cyan"/>
+        </w:rPr>
+        <w:t xml:space="preserve"> Ausdauertraining (Ziel: 2-3x/Woche für 30-40 Minuten, z.B. Walking, Schwimmen, Fahrradfahren, Aquajogging) empfohlen. Zudem sollte ein Funktionstraining, ein niedrigdosiertes Krafttraining kombiniert mit Dehnübungen sowie Thai Qi oder Qi Gong oder Yoga zum Einsatz kommen.</w:t>
       </w:r>
       <w:r>
         <w:rPr>
@@ -6269,6 +7978,7 @@
           <w:rFonts w:ascii="Lucida Sans Unicode" w:hAnsi="Lucida Sans Unicode" w:cs="Lucida Sans Unicode"/>
           <w:sz w:val="18"/>
           <w:szCs w:val="18"/>
+          <w:highlight w:val="yellow"/>
         </w:rPr>
       </w:pPr>
       <w:bookmarkStart w:id="5" w:name="_Hlk536375049"/>
@@ -6277,6 +7987,7 @@
           <w:rFonts w:ascii="Lucida Sans Unicode" w:hAnsi="Lucida Sans Unicode" w:cs="Lucida Sans Unicode"/>
           <w:sz w:val="18"/>
           <w:szCs w:val="18"/>
+          <w:highlight w:val="yellow"/>
         </w:rPr>
         <w:t xml:space="preserve">Bei der Behandlung chronischer </w:t>
       </w:r>
@@ -6287,6 +7998,7 @@
           <w:bCs/>
           <w:sz w:val="18"/>
           <w:szCs w:val="18"/>
+          <w:highlight w:val="yellow"/>
         </w:rPr>
         <w:t>Kopfschmerzen vom Spannungstyp</w:t>
       </w:r>
@@ -6295,24 +8007,29 @@
           <w:rFonts w:ascii="Lucida Sans Unicode" w:hAnsi="Lucida Sans Unicode" w:cs="Lucida Sans Unicode"/>
           <w:sz w:val="18"/>
           <w:szCs w:val="18"/>
-        </w:rPr>
-        <w:t xml:space="preserve"> sind Verhaltensmaßnahmen</w:t>
-      </w:r>
-      <w:r>
-        <w:rPr>
-          <w:rFonts w:ascii="Lucida Sans Unicode" w:hAnsi="Lucida Sans Unicode" w:cs="Lucida Sans Unicode"/>
-          <w:sz w:val="18"/>
-          <w:szCs w:val="18"/>
-        </w:rPr>
-        <w:t xml:space="preserve"> in Form von Stressreduktion, Entspannungsverfahren, Sporttherapie, Biofeedback, Wärmeanwendungen, Massageanwendungen sowie ggf. eine Behandlung einer oromandibulären Dysfunktion </w:t>
-      </w:r>
-      <w:r>
-        <w:rPr>
-          <w:rFonts w:ascii="Lucida Sans Unicode" w:hAnsi="Lucida Sans Unicode" w:cs="Lucida Sans Unicode"/>
-          <w:sz w:val="18"/>
-          <w:szCs w:val="18"/>
-        </w:rPr>
-        <w:t>ein zentraler Baustein.</w:t>
+          <w:highlight w:val="yellow"/>
+        </w:rPr>
+        <w:t xml:space="preserve"> sind Verhaltensmaßnahmen in Form von Stressreduktion, Entspannungsverfahren, Sporttherapie, Biofeedback, Wärmeanwendungen, Massageanwendungen sowie ggf. eine Behandlung einer </w:t>
+      </w:r>
+      <w:proofErr w:type="spellStart"/>
+      <w:r>
+        <w:rPr>
+          <w:rFonts w:ascii="Lucida Sans Unicode" w:hAnsi="Lucida Sans Unicode" w:cs="Lucida Sans Unicode"/>
+          <w:sz w:val="18"/>
+          <w:szCs w:val="18"/>
+          <w:highlight w:val="yellow"/>
+        </w:rPr>
+        <w:t>oromandibulären</w:t>
+      </w:r>
+      <w:proofErr w:type="spellEnd"/>
+      <w:r>
+        <w:rPr>
+          <w:rFonts w:ascii="Lucida Sans Unicode" w:hAnsi="Lucida Sans Unicode" w:cs="Lucida Sans Unicode"/>
+          <w:sz w:val="18"/>
+          <w:szCs w:val="18"/>
+          <w:highlight w:val="yellow"/>
+        </w:rPr>
+        <w:t xml:space="preserve"> Dysfunktion ein zentraler Baustein.</w:t>
       </w:r>
     </w:p>
     <w:p>
@@ -6322,6 +8039,7 @@
           <w:rFonts w:ascii="Lucida Sans Unicode" w:hAnsi="Lucida Sans Unicode" w:cs="Lucida Sans Unicode"/>
           <w:sz w:val="18"/>
           <w:szCs w:val="18"/>
+          <w:highlight w:val="yellow"/>
         </w:rPr>
       </w:pPr>
     </w:p>
@@ -6332,13 +8050,15 @@
           <w:rFonts w:ascii="Lucida Sans Unicode" w:hAnsi="Lucida Sans Unicode" w:cs="Lucida Sans Unicode"/>
           <w:sz w:val="18"/>
           <w:szCs w:val="18"/>
-        </w:rPr>
-      </w:pPr>
-      <w:r>
-        <w:rPr>
-          <w:rFonts w:ascii="Lucida Sans Unicode" w:hAnsi="Lucida Sans Unicode" w:cs="Lucida Sans Unicode"/>
-          <w:sz w:val="18"/>
-          <w:szCs w:val="18"/>
+          <w:highlight w:val="yellow"/>
+        </w:rPr>
+      </w:pPr>
+      <w:r>
+        <w:rPr>
+          <w:rFonts w:ascii="Lucida Sans Unicode" w:hAnsi="Lucida Sans Unicode" w:cs="Lucida Sans Unicode"/>
+          <w:sz w:val="18"/>
+          <w:szCs w:val="18"/>
+          <w:highlight w:val="yellow"/>
         </w:rPr>
         <w:t xml:space="preserve">Die hier vermittelten nicht-medikamentöse Therapieoptionen bei </w:t>
       </w:r>
@@ -6349,6 +8069,7 @@
           <w:bCs/>
           <w:sz w:val="18"/>
           <w:szCs w:val="18"/>
+          <w:highlight w:val="yellow"/>
         </w:rPr>
         <w:t>Kopfschmerzen vom Spannungstyp</w:t>
       </w:r>
@@ -6357,144 +8078,39 @@
           <w:rFonts w:ascii="Lucida Sans Unicode" w:hAnsi="Lucida Sans Unicode" w:cs="Lucida Sans Unicode"/>
           <w:sz w:val="18"/>
           <w:szCs w:val="18"/>
-        </w:rPr>
-        <w:t xml:space="preserve"> sollten auch ambulant fortgesetzt werden. Diese beinhalten</w:t>
-      </w:r>
-      <w:r>
-        <w:rPr>
-          <w:rFonts w:ascii="Lucida Sans Unicode" w:hAnsi="Lucida Sans Unicode" w:cs="Lucida Sans Unicode"/>
-          <w:sz w:val="18"/>
-          <w:szCs w:val="18"/>
-        </w:rPr>
-        <w:t xml:space="preserve"> </w:t>
-      </w:r>
-      <w:r>
-        <w:rPr>
-          <w:rFonts w:ascii="Lucida Sans Unicode" w:hAnsi="Lucida Sans Unicode" w:cs="Lucida Sans Unicode"/>
-          <w:sz w:val="18"/>
-          <w:szCs w:val="18"/>
-        </w:rPr>
-        <w:t>eine Reduktion psychischer Stressoren, eine Reduktion muskulärer Stressoren, die Behandlung von</w:t>
-      </w:r>
-      <w:r>
-        <w:rPr>
-          <w:rFonts w:ascii="Lucida Sans Unicode" w:hAnsi="Lucida Sans Unicode" w:cs="Lucida Sans Unicode"/>
-          <w:sz w:val="18"/>
-          <w:szCs w:val="18"/>
-        </w:rPr>
-        <w:t xml:space="preserve"> Angst und Depression sowie </w:t>
-      </w:r>
-      <w:r>
-        <w:rPr>
-          <w:rFonts w:ascii="Lucida Sans Unicode" w:hAnsi="Lucida Sans Unicode" w:cs="Lucida Sans Unicode"/>
-          <w:sz w:val="18"/>
-          <w:szCs w:val="18"/>
-        </w:rPr>
-        <w:t>die</w:t>
-      </w:r>
-      <w:r>
-        <w:rPr>
-          <w:rFonts w:ascii="Lucida Sans Unicode" w:hAnsi="Lucida Sans Unicode" w:cs="Lucida Sans Unicode"/>
-          <w:sz w:val="18"/>
-          <w:szCs w:val="18"/>
-        </w:rPr>
-        <w:t xml:space="preserve"> Therapie einer oromandibulären Dysfunktion. Die </w:t>
-      </w:r>
-      <w:r>
-        <w:rPr>
-          <w:rFonts w:ascii="Lucida Sans Unicode" w:hAnsi="Lucida Sans Unicode" w:cs="Lucida Sans Unicode"/>
-          <w:sz w:val="18"/>
-          <w:szCs w:val="18"/>
-        </w:rPr>
-        <w:t xml:space="preserve">diesbezüglichen </w:t>
-      </w:r>
-      <w:r>
-        <w:rPr>
-          <w:rFonts w:ascii="Lucida Sans Unicode" w:hAnsi="Lucida Sans Unicode" w:cs="Lucida Sans Unicode"/>
-          <w:sz w:val="18"/>
-          <w:szCs w:val="18"/>
-        </w:rPr>
-        <w:t>Strategien</w:t>
-      </w:r>
-      <w:r>
-        <w:rPr>
-          <w:rFonts w:ascii="Lucida Sans Unicode" w:hAnsi="Lucida Sans Unicode" w:cs="Lucida Sans Unicode"/>
-          <w:sz w:val="18"/>
-          <w:szCs w:val="18"/>
-        </w:rPr>
-        <w:t xml:space="preserve"> schließen </w:t>
-      </w:r>
-      <w:r>
-        <w:rPr>
-          <w:rFonts w:ascii="Lucida Sans Unicode" w:hAnsi="Lucida Sans Unicode" w:cs="Lucida Sans Unicode"/>
-          <w:sz w:val="18"/>
-          <w:szCs w:val="18"/>
-        </w:rPr>
-        <w:t>Entspannungsverfahren wie</w:t>
-      </w:r>
-      <w:r>
-        <w:rPr>
-          <w:rFonts w:ascii="Lucida Sans Unicode" w:hAnsi="Lucida Sans Unicode" w:cs="Lucida Sans Unicode"/>
-          <w:sz w:val="18"/>
-          <w:szCs w:val="18"/>
-        </w:rPr>
-        <w:t xml:space="preserve"> </w:t>
-      </w:r>
-      <w:r>
-        <w:rPr>
-          <w:rFonts w:ascii="Lucida Sans Unicode" w:hAnsi="Lucida Sans Unicode" w:cs="Lucida Sans Unicode"/>
-          <w:sz w:val="18"/>
-          <w:szCs w:val="18"/>
-        </w:rPr>
-        <w:t xml:space="preserve">die Progressive Muskelrelaxation, </w:t>
-      </w:r>
-      <w:r>
-        <w:rPr>
-          <w:rFonts w:ascii="Lucida Sans Unicode" w:hAnsi="Lucida Sans Unicode" w:cs="Lucida Sans Unicode"/>
-          <w:sz w:val="18"/>
-          <w:szCs w:val="18"/>
-        </w:rPr>
-        <w:t>im Biofeedback erlernte Strategien, Stressbewältigungs</w:t>
-      </w:r>
-      <w:r>
-        <w:rPr>
-          <w:rFonts w:ascii="Lucida Sans Unicode" w:hAnsi="Lucida Sans Unicode" w:cs="Lucida Sans Unicode"/>
-          <w:sz w:val="18"/>
-          <w:szCs w:val="18"/>
-        </w:rPr>
-        <w:t>-</w:t>
-      </w:r>
-      <w:r>
-        <w:rPr>
-          <w:rFonts w:ascii="Lucida Sans Unicode" w:hAnsi="Lucida Sans Unicode" w:cs="Lucida Sans Unicode"/>
-          <w:sz w:val="18"/>
-          <w:szCs w:val="18"/>
-        </w:rPr>
-        <w:t>kompetenzen, Lerneinheiten aus Patientenseminaren</w:t>
-      </w:r>
-      <w:r>
-        <w:rPr>
-          <w:rFonts w:ascii="Lucida Sans Unicode" w:hAnsi="Lucida Sans Unicode" w:cs="Lucida Sans Unicode"/>
-          <w:sz w:val="18"/>
-          <w:szCs w:val="18"/>
-        </w:rPr>
-        <w:t xml:space="preserve"> sowie </w:t>
-      </w:r>
-      <w:r>
-        <w:rPr>
-          <w:rFonts w:ascii="Lucida Sans Unicode" w:hAnsi="Lucida Sans Unicode" w:cs="Lucida Sans Unicode"/>
-          <w:sz w:val="18"/>
-          <w:szCs w:val="18"/>
-        </w:rPr>
-        <w:t>sporttherapeutische Aktivitäten</w:t>
-      </w:r>
-      <w:r>
-        <w:rPr>
-          <w:rFonts w:ascii="Lucida Sans Unicode" w:hAnsi="Lucida Sans Unicode" w:cs="Lucida Sans Unicode"/>
-          <w:sz w:val="18"/>
-          <w:szCs w:val="18"/>
-        </w:rPr>
-        <w:t xml:space="preserve"> ein. Physikalische Therapiemaßnahmen umfassen die Thermotherapie, Physiotherapie, TENS-Behandlung sowie Reiztherapie. Üblicherweise ist der chronische Kopfschmerz vom Spannungstyp nur nach mehrmonatiger intensiver und nachhaltiger Behandlung zu verbessern. </w:t>
+          <w:highlight w:val="yellow"/>
+        </w:rPr>
+        <w:t xml:space="preserve"> sollten auch ambulant fortgesetzt werden. Diese beinhalten eine Reduktion psychischer Stressoren, eine Reduktion muskulärer Stressoren, die Behandlung von Angst und Depression sowie die Therapie einer </w:t>
+      </w:r>
+      <w:proofErr w:type="spellStart"/>
+      <w:r>
+        <w:rPr>
+          <w:rFonts w:ascii="Lucida Sans Unicode" w:hAnsi="Lucida Sans Unicode" w:cs="Lucida Sans Unicode"/>
+          <w:sz w:val="18"/>
+          <w:szCs w:val="18"/>
+          <w:highlight w:val="yellow"/>
+        </w:rPr>
+        <w:t>oromandibulären</w:t>
+      </w:r>
+      <w:proofErr w:type="spellEnd"/>
+      <w:r>
+        <w:rPr>
+          <w:rFonts w:ascii="Lucida Sans Unicode" w:hAnsi="Lucida Sans Unicode" w:cs="Lucida Sans Unicode"/>
+          <w:sz w:val="18"/>
+          <w:szCs w:val="18"/>
+          <w:highlight w:val="yellow"/>
+        </w:rPr>
+        <w:t xml:space="preserve"> Dysfunktion. Die diesbezüglichen Strategien schließen Entspannungsverfahren wie die Progressive Muskelrelaxation, im Biofeedback erlernte Strategien, Stressbewältigungs-kompetenzen, Lerneinheiten aus Patientenseminaren sowie sporttherapeutische Aktivitäten ein. Physikalische Therapiemaßnahmen umfassen die Thermotherapie, Physiotherapie, TENS-Behandlung sowie </w:t>
+      </w:r>
+      <w:r>
+        <w:rPr>
+          <w:rFonts w:ascii="Lucida Sans Unicode" w:hAnsi="Lucida Sans Unicode" w:cs="Lucida Sans Unicode"/>
+          <w:sz w:val="18"/>
+          <w:szCs w:val="18"/>
+          <w:highlight w:val="yellow"/>
+        </w:rPr>
+        <w:lastRenderedPageBreak/>
+        <w:t xml:space="preserve">Reiztherapie. Üblicherweise ist der chronische Kopfschmerz vom Spannungstyp nur nach mehrmonatiger intensiver und nachhaltiger Behandlung zu verbessern. </w:t>
       </w:r>
     </w:p>
     <w:p>
@@ -6504,6 +8120,7 @@
           <w:rFonts w:ascii="Lucida Sans Unicode" w:hAnsi="Lucida Sans Unicode" w:cs="Lucida Sans Unicode"/>
           <w:sz w:val="18"/>
           <w:szCs w:val="18"/>
+          <w:highlight w:val="yellow"/>
         </w:rPr>
       </w:pPr>
     </w:p>
@@ -6526,6 +8143,7 @@
           <w:bCs/>
           <w:sz w:val="18"/>
           <w:szCs w:val="18"/>
+          <w:highlight w:val="yellow"/>
         </w:rPr>
         <w:t>Kopfschmerzen vom Spannungstyp</w:t>
       </w:r>
@@ -6533,29 +8151,27 @@
         <w:rPr>
           <w:sz w:val="18"/>
           <w:szCs w:val="18"/>
-        </w:rPr>
-        <w:t xml:space="preserve"> sollten möglichst nur in Ausnahmefällen</w:t>
-      </w:r>
-      <w:r>
-        <w:rPr>
-          <w:sz w:val="18"/>
-          <w:szCs w:val="18"/>
-        </w:rPr>
-        <w:t>, maximal jedoch an 10 Tagen im Monat</w:t>
-      </w:r>
-      <w:r>
-        <w:rPr>
-          <w:sz w:val="18"/>
-          <w:szCs w:val="18"/>
-        </w:rPr>
-        <w:t xml:space="preserve"> analgetisch behandelt werden</w:t>
-      </w:r>
-      <w:r>
-        <w:rPr>
-          <w:sz w:val="18"/>
-          <w:szCs w:val="18"/>
-        </w:rPr>
-        <w:t>, um die Entstehung eines medikamenteninduzierten Dauerkopfschmerzes zu vermeiden.</w:t>
+          <w:highlight w:val="yellow"/>
+        </w:rPr>
+        <w:t xml:space="preserve"> sollten möglichst nur in Ausnahmefällen, maximal jedoch an 10 Tagen im Monat analgetisch behandelt werden, um die Entstehung eines medikamenteninduzierten Dauerkopfschmerzes zu vermeiden. Die medikamentöse Akuttherapie muss darauf ausgerichtet sein, einen Kopfschmerz bei Medikamentenübergebrauch als Komplikation zu vermeiden. Daher ist vorzugsweise die Anwendung von Pfefferminzöl in alkoholischer Lösung (z. B. </w:t>
+      </w:r>
+      <w:proofErr w:type="spellStart"/>
+      <w:r>
+        <w:rPr>
+          <w:sz w:val="18"/>
+          <w:szCs w:val="18"/>
+          <w:highlight w:val="yellow"/>
+        </w:rPr>
+        <w:t>Euminz</w:t>
+      </w:r>
+      <w:proofErr w:type="spellEnd"/>
+      <w:r>
+        <w:rPr>
+          <w:sz w:val="18"/>
+          <w:szCs w:val="18"/>
+          <w:highlight w:val="yellow"/>
+        </w:rPr>
+        <w:t xml:space="preserve"> N) zu empfehlen, Non-Opioid-Analgetika und Opioid-Analgetika im eigentlichen Sinn sollten vermieden werden. Zur Therapiekontrolle sollte der Kopfschmerzkalender oder die Migräne-App kontinuierlich geführt werden, um sowohl Kopfschmerzsymptome, Medikamenteneinnahme als auch Therapieeffekte im Verlauf zu protokollieren.</w:t>
       </w:r>
       <w:r>
         <w:rPr>
@@ -6563,69 +8179,6 @@
           <w:szCs w:val="18"/>
         </w:rPr>
         <w:t xml:space="preserve"> </w:t>
-      </w:r>
-      <w:r>
-        <w:rPr>
-          <w:sz w:val="18"/>
-          <w:szCs w:val="18"/>
-        </w:rPr>
-        <w:t xml:space="preserve">Die medikamentöse Akuttherapie muss darauf </w:t>
-      </w:r>
-      <w:r>
-        <w:rPr>
-          <w:sz w:val="18"/>
-          <w:szCs w:val="18"/>
-        </w:rPr>
-        <w:t>ausgerichtet sein,</w:t>
-      </w:r>
-      <w:r>
-        <w:rPr>
-          <w:sz w:val="18"/>
-          <w:szCs w:val="18"/>
-        </w:rPr>
-        <w:t xml:space="preserve"> einen Kopfschmerz bei Medikamentenübergebrauch als Komplikation zu vermeiden. Daher ist vorzugsweise die Anwendung von </w:t>
-      </w:r>
-      <w:r>
-        <w:rPr>
-          <w:sz w:val="18"/>
-          <w:szCs w:val="18"/>
-        </w:rPr>
-        <w:t>Pfefferminzöl</w:t>
-      </w:r>
-      <w:r>
-        <w:rPr>
-          <w:sz w:val="18"/>
-          <w:szCs w:val="18"/>
-        </w:rPr>
-        <w:t xml:space="preserve"> in alkoholischer Lösung</w:t>
-      </w:r>
-      <w:r>
-        <w:rPr>
-          <w:sz w:val="18"/>
-          <w:szCs w:val="18"/>
-        </w:rPr>
-        <w:t xml:space="preserve"> (z. B. Euminz N) </w:t>
-      </w:r>
-      <w:r>
-        <w:rPr>
-          <w:sz w:val="18"/>
-          <w:szCs w:val="18"/>
-        </w:rPr>
-        <w:t xml:space="preserve">zu empfehlen, Non-Opioid-Analgetika und Opioid-Analgetika im eigentlichen Sinn sollten vermieden werden. Zur Therapiekontrolle sollte der Kopfschmerzkalender </w:t>
-      </w:r>
-      <w:r>
-        <w:rPr>
-          <w:sz w:val="18"/>
-          <w:szCs w:val="18"/>
-        </w:rPr>
-        <w:t>oder die Migräne-App</w:t>
-      </w:r>
-      <w:r>
-        <w:rPr>
-          <w:sz w:val="18"/>
-          <w:szCs w:val="18"/>
-        </w:rPr>
-        <w:t xml:space="preserve"> kontinuierlich geführt werden, um sowohl Kopfschmerzsymptome, Medikamenteneinnahme als auch Therapieeffekte im Verlauf zu protokollieren. </w:t>
       </w:r>
     </w:p>
     <w:bookmarkEnd w:id="5"/>
@@ -6845,7 +8398,25 @@
           <w:sz w:val="18"/>
           <w:szCs w:val="18"/>
         </w:rPr>
-        <w:t xml:space="preserve"> gewährleistet. </w:t>
+        <w:t xml:space="preserve"> </w:t>
+      </w:r>
+      <w:proofErr w:type="gramStart"/>
+      <w:r>
+        <w:rPr>
+          <w:rFonts w:ascii="Lucida Sans Unicode" w:hAnsi="Lucida Sans Unicode" w:cs="Lucida Sans Unicode"/>
+          <w:sz w:val="18"/>
+          <w:szCs w:val="18"/>
+        </w:rPr>
+        <w:t>gewährleistet</w:t>
+      </w:r>
+      <w:proofErr w:type="gramEnd"/>
+      <w:r>
+        <w:rPr>
+          <w:rFonts w:ascii="Lucida Sans Unicode" w:hAnsi="Lucida Sans Unicode" w:cs="Lucida Sans Unicode"/>
+          <w:sz w:val="18"/>
+          <w:szCs w:val="18"/>
+        </w:rPr>
+        <w:t xml:space="preserve">. </w:t>
       </w:r>
       <w:r>
         <w:rPr>
@@ -7019,13 +8590,23 @@
         </w:rPr>
         <w:t xml:space="preserve">spezielle Schmerzphysiotherapie, Muskelaufbautraining, Triggerpunktbehandlung, Elektrotherapie, Lymphdrainage, Thermotherapie, Aktivierung und Bewegung, Ausdauertraining, </w:t>
       </w:r>
-      <w:r>
-        <w:rPr>
-          <w:rFonts w:ascii="Lucida Sans Unicode" w:hAnsi="Lucida Sans Unicode" w:cs="Lucida Sans Unicode"/>
-          <w:sz w:val="18"/>
-          <w:szCs w:val="18"/>
-        </w:rPr>
-        <w:t>Ergometertraining und Qigong</w:t>
+      <w:proofErr w:type="spellStart"/>
+      <w:r>
+        <w:rPr>
+          <w:rFonts w:ascii="Lucida Sans Unicode" w:hAnsi="Lucida Sans Unicode" w:cs="Lucida Sans Unicode"/>
+          <w:sz w:val="18"/>
+          <w:szCs w:val="18"/>
+        </w:rPr>
+        <w:t>Ergometertraining</w:t>
+      </w:r>
+      <w:proofErr w:type="spellEnd"/>
+      <w:r>
+        <w:rPr>
+          <w:rFonts w:ascii="Lucida Sans Unicode" w:hAnsi="Lucida Sans Unicode" w:cs="Lucida Sans Unicode"/>
+          <w:sz w:val="18"/>
+          <w:szCs w:val="18"/>
+        </w:rPr>
+        <w:t xml:space="preserve"> und Qigong</w:t>
       </w:r>
       <w:r>
         <w:rPr>
@@ -7186,6 +8767,7 @@
             </w:rPr>
             <w:t>{</w:t>
           </w:r>
+          <w:proofErr w:type="spellStart"/>
           <w:r>
             <w:rPr>
               <w:rFonts w:ascii="Lucida Sans Unicode" w:hAnsi="Lucida Sans Unicode" w:cs="Lucida Sans Unicode"/>
@@ -7195,6 +8777,7 @@
             </w:rPr>
             <w:t>nachname</w:t>
           </w:r>
+          <w:proofErr w:type="spellEnd"/>
           <w:r>
             <w:rPr>
               <w:rFonts w:ascii="Lucida Sans Unicode" w:hAnsi="Lucida Sans Unicode" w:cs="Lucida Sans Unicode"/>
@@ -7222,6 +8805,7 @@
             </w:rPr>
             <w:t>{</w:t>
           </w:r>
+          <w:proofErr w:type="spellStart"/>
           <w:r>
             <w:rPr>
               <w:rFonts w:ascii="Lucida Sans Unicode" w:hAnsi="Lucida Sans Unicode" w:cs="Lucida Sans Unicode"/>
@@ -7231,6 +8815,7 @@
             </w:rPr>
             <w:t>vorname</w:t>
           </w:r>
+          <w:proofErr w:type="spellEnd"/>
           <w:r>
             <w:rPr>
               <w:rFonts w:ascii="Lucida Sans Unicode" w:hAnsi="Lucida Sans Unicode" w:cs="Lucida Sans Unicode"/>
@@ -7258,6 +8843,7 @@
             </w:rPr>
             <w:t>{</w:t>
           </w:r>
+          <w:proofErr w:type="spellStart"/>
           <w:r>
             <w:rPr>
               <w:rFonts w:ascii="Lucida Sans Unicode" w:hAnsi="Lucida Sans Unicode" w:cs="Lucida Sans Unicode"/>
@@ -7267,6 +8853,7 @@
             </w:rPr>
             <w:t>geburtstag</w:t>
           </w:r>
+          <w:proofErr w:type="spellEnd"/>
           <w:r>
             <w:rPr>
               <w:rFonts w:ascii="Lucida Sans Unicode" w:hAnsi="Lucida Sans Unicode" w:cs="Lucida Sans Unicode"/>

</xml_diff>